<commit_message>
D01-S1-002 Provide the GitHub link
</commit_message>
<xml_diff>
--- a/reports/Student#1/01 - Requirements - Student #1.docx
+++ b/reports/Student#1/01 - Requirements - Student #1.docx
@@ -4,7 +4,7 @@
   <w:body>
     <w:p>
       <w:pPr>
-        <w:pStyle w:val="Heading1"/>
+        <w:pStyle w:val="Ttulo1"/>
         <w:spacing w:before="0"/>
         <w:rPr>
           <w:rFonts w:cstheme="majorHAnsi"/>
@@ -121,30 +121,12 @@
               </w:rPr>
               <w:tab/>
             </w:r>
-            <w:permStart w:id="1128334700" w:edGrp="everyone"/>
-            <w:sdt>
-              <w:sdtPr>
-                <w:rPr>
-                  <w:rFonts w:asciiTheme="majorHAnsi" w:hAnsiTheme="majorHAnsi" w:cstheme="majorHAnsi"/>
-                </w:rPr>
-                <w:tag w:val="Group"/>
-                <w:id w:val="1854079693"/>
-                <w:placeholder>
-                  <w:docPart w:val="C9EB6B82525A4C0398CC66DA47979238"/>
-                </w:placeholder>
-                <w15:appearance w15:val="hidden"/>
-                <w:text/>
-              </w:sdtPr>
-              <w:sdtContent>
-                <w:r>
-                  <w:rPr>
-                    <w:rFonts w:asciiTheme="majorHAnsi" w:hAnsiTheme="majorHAnsi" w:cstheme="majorHAnsi"/>
-                  </w:rPr>
-                  <w:t xml:space="preserve"> CX.YYY  </w:t>
-                </w:r>
-              </w:sdtContent>
-            </w:sdt>
-            <w:permEnd w:id="1128334700"/>
+            <w:r>
+              <w:rPr>
+                <w:rFonts w:asciiTheme="majorHAnsi" w:hAnsiTheme="majorHAnsi" w:cstheme="majorHAnsi"/>
+              </w:rPr>
+              <w:t>C1.008</w:t>
+            </w:r>
           </w:p>
         </w:tc>
       </w:tr>
@@ -185,7 +167,6 @@
               </w:rPr>
               <w:tab/>
             </w:r>
-            <w:permStart w:id="860508616" w:edGrp="everyone"/>
             <w:sdt>
               <w:sdtPr>
                 <w:rPr>
@@ -204,11 +185,10 @@
                   <w:rPr>
                     <w:rFonts w:asciiTheme="majorHAnsi" w:hAnsiTheme="majorHAnsi" w:cstheme="majorHAnsi"/>
                   </w:rPr>
-                  <w:t xml:space="preserve"> https://github.com/xxxx  </w:t>
+                  <w:t xml:space="preserve"> https://github.com/pabniecor/Acme-ANS-D01</w:t>
                 </w:r>
               </w:sdtContent>
             </w:sdt>
-            <w:permEnd w:id="860508616"/>
           </w:p>
         </w:tc>
       </w:tr>
@@ -265,7 +245,6 @@
               </w:rPr>
               <w:tab/>
             </w:r>
-            <w:permStart w:id="1727031462" w:edGrp="everyone"/>
             <w:r>
               <w:rPr>
                 <w:rFonts w:asciiTheme="majorHAnsi" w:hAnsiTheme="majorHAnsi" w:cstheme="majorBidi"/>
@@ -285,29 +264,23 @@
                 <w15:appearance w15:val="hidden"/>
                 <w:text/>
               </w:sdtPr>
+              <w:sdtEndPr/>
               <w:sdtContent>
                 <w:r>
                   <w:rPr>
                     <w:rFonts w:asciiTheme="majorHAnsi" w:hAnsiTheme="majorHAnsi" w:cstheme="majorBidi"/>
                   </w:rPr>
-                  <w:t xml:space="preserve">Masked </w:t>
+                  <w:t>2884****</w:t>
                 </w:r>
                 <w:r>
                   <w:rPr>
                     <w:rFonts w:asciiTheme="majorHAnsi" w:hAnsiTheme="majorHAnsi" w:cstheme="majorBidi"/>
                   </w:rPr>
-                  <w:t xml:space="preserve">ID </w:t>
-                </w:r>
-                <w:r>
-                  <w:rPr>
-                    <w:rFonts w:asciiTheme="majorHAnsi" w:hAnsiTheme="majorHAnsi" w:cstheme="majorBidi"/>
-                  </w:rPr>
-                  <w:t>number</w:t>
+                  <w:t>*</w:t>
                 </w:r>
               </w:sdtContent>
             </w:sdt>
           </w:p>
-          <w:permEnd w:id="1727031462"/>
           <w:p>
             <w:pPr>
               <w:rPr>
@@ -336,7 +309,6 @@
               </w:rPr>
               <w:tab/>
             </w:r>
-            <w:permStart w:id="225990905" w:edGrp="everyone"/>
             <w:sdt>
               <w:sdtPr>
                 <w:rPr>
@@ -350,6 +322,7 @@
                 <w15:appearance w15:val="hidden"/>
                 <w:text/>
               </w:sdtPr>
+              <w:sdtEndPr/>
               <w:sdtContent>
                 <w:r>
                   <w:rPr>
@@ -357,14 +330,12 @@
                   </w:rPr>
                   <w:t xml:space="preserve"> </w:t>
                 </w:r>
-                <w:proofErr w:type="spellStart"/>
                 <w:r>
                   <w:rPr>
                     <w:rFonts w:asciiTheme="majorHAnsi" w:hAnsiTheme="majorHAnsi" w:cstheme="majorHAnsi"/>
                   </w:rPr>
-                  <w:t>uvus</w:t>
+                  <w:t>KSS5540</w:t>
                 </w:r>
-                <w:proofErr w:type="spellEnd"/>
                 <w:r>
                   <w:rPr>
                     <w:rFonts w:asciiTheme="majorHAnsi" w:hAnsiTheme="majorHAnsi" w:cstheme="majorHAnsi"/>
@@ -373,7 +344,6 @@
                 </w:r>
               </w:sdtContent>
             </w:sdt>
-            <w:permEnd w:id="225990905"/>
           </w:p>
           <w:p>
             <w:pPr>
@@ -401,7 +371,6 @@
               </w:rPr>
               <w:tab/>
             </w:r>
-            <w:permStart w:id="2044356450" w:edGrp="everyone"/>
             <w:sdt>
               <w:sdtPr>
                 <w:rPr>
@@ -415,16 +384,46 @@
                 <w15:appearance w15:val="hidden"/>
                 <w:text/>
               </w:sdtPr>
+              <w:sdtEndPr/>
               <w:sdtContent>
                 <w:r>
                   <w:rPr>
                     <w:rFonts w:asciiTheme="majorHAnsi" w:hAnsiTheme="majorHAnsi" w:cstheme="majorHAnsi"/>
                   </w:rPr>
-                  <w:t xml:space="preserve"> Surnames, Name  </w:t>
+                  <w:t xml:space="preserve"> </w:t>
+                </w:r>
+                <w:r>
+                  <w:rPr>
+                    <w:rFonts w:asciiTheme="majorHAnsi" w:hAnsiTheme="majorHAnsi" w:cstheme="majorHAnsi"/>
+                  </w:rPr>
+                  <w:t>Nieto C</w:t>
+                </w:r>
+                <w:r>
+                  <w:rPr>
+                    <w:rFonts w:asciiTheme="majorHAnsi" w:hAnsiTheme="majorHAnsi" w:cstheme="majorHAnsi"/>
+                  </w:rPr>
+                  <w:t>órdoba</w:t>
+                </w:r>
+                <w:r>
+                  <w:rPr>
+                    <w:rFonts w:asciiTheme="majorHAnsi" w:hAnsiTheme="majorHAnsi" w:cstheme="majorHAnsi"/>
+                  </w:rPr>
+                  <w:t xml:space="preserve">, </w:t>
+                </w:r>
+                <w:r>
+                  <w:rPr>
+                    <w:rFonts w:asciiTheme="majorHAnsi" w:hAnsiTheme="majorHAnsi" w:cstheme="majorHAnsi"/>
+                  </w:rPr>
+                  <w:t>Pablo</w:t>
+                </w:r>
+                <w:r>
+                  <w:rPr>
+                    <w:rFonts w:asciiTheme="majorHAnsi" w:hAnsiTheme="majorHAnsi" w:cstheme="majorHAnsi"/>
+                  </w:rPr>
+                  <w:t xml:space="preserve">  </w:t>
                 </w:r>
               </w:sdtContent>
             </w:sdt>
-            <w:permEnd w:id="2044356450"/>
           </w:p>
           <w:p>
             <w:pPr>
@@ -452,7 +451,6 @@
               </w:rPr>
               <w:tab/>
             </w:r>
-            <w:permStart w:id="1533508438" w:edGrp="everyone"/>
             <w:sdt>
               <w:sdtPr>
                 <w:rPr>
@@ -466,16 +464,22 @@
                 <w15:appearance w15:val="hidden"/>
                 <w:text/>
               </w:sdtPr>
+              <w:sdtEndPr/>
               <w:sdtContent>
                 <w:r>
                   <w:rPr>
                     <w:rFonts w:asciiTheme="majorHAnsi" w:hAnsiTheme="majorHAnsi" w:cstheme="majorHAnsi"/>
                   </w:rPr>
-                  <w:t xml:space="preserve"> role1, role2, role3  </w:t>
+                  <w:t xml:space="preserve"> </w:t>
+                </w:r>
+                <w:r>
+                  <w:rPr>
+                    <w:rFonts w:asciiTheme="majorHAnsi" w:hAnsiTheme="majorHAnsi" w:cstheme="majorHAnsi"/>
+                  </w:rPr>
+                  <w:t>manager, developer, tester</w:t>
                 </w:r>
               </w:sdtContent>
             </w:sdt>
-            <w:permEnd w:id="1533508438"/>
           </w:p>
         </w:tc>
       </w:tr>
@@ -522,7 +526,6 @@
               </w:rPr>
               <w:tab/>
             </w:r>
-            <w:permStart w:id="1200700251" w:edGrp="everyone"/>
             <w:sdt>
               <w:sdtPr>
                 <w:rPr>
@@ -541,11 +544,22 @@
                   <w:rPr>
                     <w:rFonts w:asciiTheme="majorHAnsi" w:hAnsiTheme="majorHAnsi" w:cstheme="majorHAnsi"/>
                   </w:rPr>
-                  <w:t xml:space="preserve"> place month day, year </w:t>
+                  <w:t xml:space="preserve"> February 1</w:t>
+                </w:r>
+                <w:r>
+                  <w:rPr>
+                    <w:rFonts w:asciiTheme="majorHAnsi" w:hAnsiTheme="majorHAnsi" w:cstheme="majorHAnsi"/>
+                  </w:rPr>
+                  <w:t>9</w:t>
+                </w:r>
+                <w:r>
+                  <w:rPr>
+                    <w:rFonts w:asciiTheme="majorHAnsi" w:hAnsiTheme="majorHAnsi" w:cstheme="majorHAnsi"/>
+                  </w:rPr>
+                  <w:t>, 2025</w:t>
                 </w:r>
               </w:sdtContent>
             </w:sdt>
-            <w:permEnd w:id="1200700251"/>
           </w:p>
         </w:tc>
       </w:tr>
@@ -562,7 +576,7 @@
     </w:p>
     <w:p>
       <w:pPr>
-        <w:pStyle w:val="Heading1"/>
+        <w:pStyle w:val="Ttulo1"/>
         <w:spacing w:before="0"/>
         <w:rPr>
           <w:rFonts w:cstheme="majorHAnsi"/>
@@ -572,7 +586,6 @@
         <w:rPr>
           <w:rFonts w:cstheme="majorHAnsi"/>
         </w:rPr>
-        <w:lastRenderedPageBreak/>
         <w:t>MANDATORY</w:t>
       </w:r>
       <w:r>
@@ -596,7 +609,7 @@
     </w:p>
     <w:p>
       <w:pPr>
-        <w:pStyle w:val="Heading2"/>
+        <w:pStyle w:val="Ttulo2"/>
         <w:rPr>
           <w:rFonts w:cstheme="majorHAnsi"/>
         </w:rPr>
@@ -632,7 +645,7 @@
     </w:p>
     <w:p>
       <w:pPr>
-        <w:pStyle w:val="Heading2"/>
+        <w:pStyle w:val="Ttulo2"/>
         <w:rPr>
           <w:rFonts w:cstheme="majorHAnsi"/>
         </w:rPr>
@@ -833,7 +846,6 @@
       </w:r>
     </w:p>
     <w:bookmarkStart w:id="0" w:name="_Hlk157672140"/>
-    <w:permStart w:id="2017816266" w:edGrp="everyone"/>
     <w:p>
       <w:pPr>
         <w:pStyle w:val="Comment-Grader"/>
@@ -848,13 +860,19 @@
           <w15:appearance w15:val="hidden"/>
           <w:text/>
         </w:sdtPr>
+        <w:sdtEndPr/>
         <w:sdtContent>
           <w:r>
-            <w:t xml:space="preserve">    </w:t>
+            <w:t xml:space="preserve"> </w:t>
+          </w:r>
+          <w:r>
+            <w:t xml:space="preserve"> X</w:t>
+          </w:r>
+          <w:r>
+            <w:t xml:space="preserve">  </w:t>
           </w:r>
         </w:sdtContent>
       </w:sdt>
-      <w:permEnd w:id="2017816266"/>
       <w:r>
         <w:t xml:space="preserve">   </w:t>
       </w:r>
@@ -862,7 +880,7 @@
     </w:p>
     <w:p>
       <w:pPr>
-        <w:pStyle w:val="Heading2"/>
+        <w:pStyle w:val="Ttulo2"/>
         <w:rPr>
           <w:rFonts w:cstheme="majorHAnsi"/>
         </w:rPr>
@@ -895,7 +913,7 @@
     </w:p>
     <w:p>
       <w:pPr>
-        <w:pStyle w:val="Heading2"/>
+        <w:pStyle w:val="Ttulo2"/>
         <w:rPr>
           <w:rFonts w:cstheme="majorHAnsi"/>
         </w:rPr>
@@ -928,7 +946,7 @@
     </w:p>
     <w:p>
       <w:pPr>
-        <w:pStyle w:val="Heading2"/>
+        <w:pStyle w:val="Ttulo2"/>
         <w:rPr>
           <w:rFonts w:cstheme="majorHAnsi"/>
         </w:rPr>
@@ -960,7 +978,6 @@
         <w:t xml:space="preserve">. </w:t>
       </w:r>
     </w:p>
-    <w:permStart w:id="2121954181" w:edGrp="everyone"/>
     <w:p>
       <w:pPr>
         <w:pStyle w:val="Comment-Grader"/>
@@ -975,13 +992,22 @@
           <w15:appearance w15:val="hidden"/>
           <w:text/>
         </w:sdtPr>
+        <w:sdtEndPr/>
         <w:sdtContent>
           <w:r>
-            <w:t xml:space="preserve">    </w:t>
+            <w:t xml:space="preserve"> </w:t>
+          </w:r>
+          <w:r>
+            <w:t xml:space="preserve"> </w:t>
+          </w:r>
+          <w:r>
+            <w:t xml:space="preserve">X </w:t>
+          </w:r>
+          <w:r>
+            <w:t xml:space="preserve"> </w:t>
           </w:r>
         </w:sdtContent>
       </w:sdt>
-      <w:permEnd w:id="2121954181"/>
       <w:r>
         <w:t xml:space="preserve">   </w:t>
       </w:r>
@@ -1050,7 +1076,7 @@
     </w:p>
     <w:p>
       <w:pPr>
-        <w:pStyle w:val="Heading1"/>
+        <w:pStyle w:val="Ttulo1"/>
         <w:tabs>
           <w:tab w:val="left" w:pos="284"/>
         </w:tabs>
@@ -1064,7 +1090,6 @@
         <w:rPr>
           <w:rFonts w:cstheme="majorHAnsi"/>
         </w:rPr>
-        <w:lastRenderedPageBreak/>
         <w:t>MANDATORY</w:t>
       </w:r>
       <w:r>
@@ -1089,7 +1114,7 @@
     </w:p>
     <w:p>
       <w:pPr>
-        <w:pStyle w:val="Heading2"/>
+        <w:pStyle w:val="Ttulo2"/>
         <w:rPr>
           <w:rFonts w:cstheme="majorHAnsi"/>
           <w:lang w:val="en-US"/>
@@ -1285,7 +1310,6 @@
         <w:t xml:space="preserve">. </w:t>
       </w:r>
     </w:p>
-    <w:permStart w:id="1717830067" w:edGrp="everyone"/>
     <w:p>
       <w:pPr>
         <w:pStyle w:val="Comment-Grader"/>
@@ -1300,13 +1324,13 @@
           <w15:appearance w15:val="hidden"/>
           <w:text/>
         </w:sdtPr>
+        <w:sdtEndPr/>
         <w:sdtContent>
           <w:r>
             <w:t xml:space="preserve">    </w:t>
           </w:r>
         </w:sdtContent>
       </w:sdt>
-      <w:permEnd w:id="1717830067"/>
       <w:r>
         <w:t xml:space="preserve">    </w:t>
       </w:r>
@@ -1446,7 +1470,7 @@
       </w:r>
       <w:r>
         <w:rPr>
-          <w:rStyle w:val="Strong"/>
+          <w:rStyle w:val="Textoennegrita"/>
           <w:lang w:val="en-GB"/>
         </w:rPr>
         <w:t>cost</w:t>
@@ -1682,7 +1706,6 @@
         <w:t xml:space="preserve">. </w:t>
       </w:r>
     </w:p>
-    <w:permStart w:id="2057982250" w:edGrp="everyone"/>
     <w:p>
       <w:pPr>
         <w:pStyle w:val="Comment-Grader"/>
@@ -1697,13 +1720,13 @@
           <w15:appearance w15:val="hidden"/>
           <w:text/>
         </w:sdtPr>
+        <w:sdtEndPr/>
         <w:sdtContent>
           <w:r>
             <w:t xml:space="preserve">    </w:t>
           </w:r>
         </w:sdtContent>
       </w:sdt>
-      <w:permEnd w:id="2057982250"/>
       <w:r>
         <w:t xml:space="preserve">    </w:t>
       </w:r>
@@ -2100,7 +2123,6 @@
       <w:r>
         <w:t xml:space="preserve"> </w:t>
       </w:r>
-      <w:permStart w:id="1011897587" w:edGrp="everyone"/>
       <w:sdt>
         <w:sdtPr>
           <w:tag w:val="Verdict"/>
@@ -2111,13 +2133,13 @@
           <w15:appearance w15:val="hidden"/>
           <w:text/>
         </w:sdtPr>
+        <w:sdtEndPr/>
         <w:sdtContent>
           <w:r>
             <w:t xml:space="preserve">    </w:t>
           </w:r>
         </w:sdtContent>
       </w:sdt>
-      <w:permEnd w:id="1011897587"/>
       <w:r>
         <w:t xml:space="preserve">    </w:t>
       </w:r>
@@ -2125,7 +2147,7 @@
     <w:bookmarkEnd w:id="1"/>
     <w:p>
       <w:pPr>
-        <w:pStyle w:val="Heading2"/>
+        <w:pStyle w:val="Ttulo2"/>
         <w:rPr>
           <w:rFonts w:cstheme="majorHAnsi"/>
         </w:rPr>
@@ -2161,7 +2183,7 @@
     </w:p>
     <w:p>
       <w:pPr>
-        <w:pStyle w:val="Heading2"/>
+        <w:pStyle w:val="Ttulo2"/>
         <w:rPr>
           <w:rFonts w:cstheme="majorHAnsi"/>
         </w:rPr>
@@ -2197,16 +2219,15 @@
     </w:p>
     <w:p>
       <w:pPr>
-        <w:pStyle w:val="Heading2"/>
-        <w:rPr>
-          <w:rFonts w:cstheme="majorHAnsi"/>
-        </w:rPr>
-      </w:pPr>
-      <w:r>
-        <w:rPr>
-          <w:rFonts w:cstheme="majorHAnsi"/>
-        </w:rPr>
-        <w:lastRenderedPageBreak/>
+        <w:pStyle w:val="Ttulo2"/>
+        <w:rPr>
+          <w:rFonts w:cstheme="majorHAnsi"/>
+        </w:rPr>
+      </w:pPr>
+      <w:r>
+        <w:rPr>
+          <w:rFonts w:cstheme="majorHAnsi"/>
+        </w:rPr>
         <w:t>Testing requirements</w:t>
       </w:r>
     </w:p>
@@ -2412,7 +2433,6 @@
         <w:t>.</w:t>
       </w:r>
     </w:p>
-    <w:permStart w:id="923158877" w:edGrp="everyone"/>
     <w:p>
       <w:pPr>
         <w:pStyle w:val="Comment-Grader"/>
@@ -2427,20 +2447,20 @@
           <w15:appearance w15:val="hidden"/>
           <w:text/>
         </w:sdtPr>
+        <w:sdtEndPr/>
         <w:sdtContent>
           <w:r>
             <w:t xml:space="preserve">    </w:t>
           </w:r>
         </w:sdtContent>
       </w:sdt>
-      <w:permEnd w:id="923158877"/>
       <w:r>
         <w:t xml:space="preserve">    </w:t>
       </w:r>
     </w:p>
     <w:p>
       <w:pPr>
-        <w:pStyle w:val="Heading2"/>
+        <w:pStyle w:val="Ttulo2"/>
         <w:rPr>
           <w:rFonts w:cstheme="majorHAnsi"/>
         </w:rPr>
@@ -2478,7 +2498,6 @@
         <w:t xml:space="preserve"> </w:t>
       </w:r>
     </w:p>
-    <w:permStart w:id="1594819209" w:edGrp="everyone"/>
     <w:p>
       <w:pPr>
         <w:pStyle w:val="Comment-Grader"/>
@@ -2493,13 +2512,13 @@
           <w15:appearance w15:val="hidden"/>
           <w:text/>
         </w:sdtPr>
+        <w:sdtEndPr/>
         <w:sdtContent>
           <w:r>
             <w:t xml:space="preserve">    </w:t>
           </w:r>
         </w:sdtContent>
       </w:sdt>
-      <w:permEnd w:id="1594819209"/>
       <w:r>
         <w:t xml:space="preserve">    </w:t>
       </w:r>
@@ -2513,6 +2532,7 @@
           <w15:appearance w15:val="hidden"/>
           <w:text/>
         </w:sdtPr>
+        <w:sdtEndPr/>
         <w:sdtContent>
           <w:r>
             <w:t xml:space="preserve">      </w:t>
@@ -2532,7 +2552,7 @@
     </w:p>
     <w:p>
       <w:pPr>
-        <w:pStyle w:val="Heading1"/>
+        <w:pStyle w:val="Ttulo1"/>
         <w:pBdr>
           <w:top w:val="single" w:sz="8" w:space="1" w:color="auto"/>
           <w:left w:val="single" w:sz="8" w:space="4" w:color="auto"/>
@@ -2551,7 +2571,6 @@
         <w:rPr>
           <w:rFonts w:cstheme="majorHAnsi"/>
         </w:rPr>
-        <w:lastRenderedPageBreak/>
         <w:t>MANDATORY</w:t>
       </w:r>
       <w:r>
@@ -2575,7 +2594,7 @@
     </w:p>
     <w:p>
       <w:pPr>
-        <w:pStyle w:val="Heading2"/>
+        <w:pStyle w:val="Ttulo2"/>
         <w:rPr>
           <w:rFonts w:cstheme="majorHAnsi"/>
         </w:rPr>
@@ -2611,7 +2630,7 @@
     </w:p>
     <w:p>
       <w:pPr>
-        <w:pStyle w:val="Heading2"/>
+        <w:pStyle w:val="Ttulo2"/>
         <w:rPr>
           <w:rFonts w:cstheme="majorHAnsi"/>
         </w:rPr>
@@ -2747,7 +2766,6 @@
         <w:t xml:space="preserve">. </w:t>
       </w:r>
     </w:p>
-    <w:permStart w:id="530739324" w:edGrp="everyone"/>
     <w:p>
       <w:pPr>
         <w:pStyle w:val="Comment-Grader"/>
@@ -2762,13 +2780,13 @@
           <w15:appearance w15:val="hidden"/>
           <w:text/>
         </w:sdtPr>
+        <w:sdtEndPr/>
         <w:sdtContent>
           <w:r>
             <w:t xml:space="preserve">    </w:t>
           </w:r>
         </w:sdtContent>
       </w:sdt>
-      <w:permEnd w:id="530739324"/>
       <w:r>
         <w:t xml:space="preserve">    </w:t>
       </w:r>
@@ -2892,7 +2910,6 @@
         <w:t xml:space="preserve">. </w:t>
       </w:r>
     </w:p>
-    <w:permStart w:id="1714948438" w:edGrp="everyone"/>
     <w:p>
       <w:pPr>
         <w:pStyle w:val="Comment-Grader"/>
@@ -2907,20 +2924,20 @@
           <w15:appearance w15:val="hidden"/>
           <w:text/>
         </w:sdtPr>
+        <w:sdtEndPr/>
         <w:sdtContent>
           <w:r>
             <w:t xml:space="preserve">    </w:t>
           </w:r>
         </w:sdtContent>
       </w:sdt>
-      <w:permEnd w:id="1714948438"/>
       <w:r>
         <w:t xml:space="preserve">    </w:t>
       </w:r>
     </w:p>
     <w:p>
       <w:pPr>
-        <w:pStyle w:val="Heading2"/>
+        <w:pStyle w:val="Ttulo2"/>
         <w:rPr>
           <w:rFonts w:cstheme="majorHAnsi"/>
         </w:rPr>
@@ -2956,7 +2973,7 @@
     </w:p>
     <w:p>
       <w:pPr>
-        <w:pStyle w:val="Heading2"/>
+        <w:pStyle w:val="Ttulo2"/>
         <w:rPr>
           <w:rFonts w:cstheme="majorHAnsi"/>
         </w:rPr>
@@ -2989,7 +3006,7 @@
     </w:p>
     <w:p>
       <w:pPr>
-        <w:pStyle w:val="Heading2"/>
+        <w:pStyle w:val="Ttulo2"/>
         <w:rPr>
           <w:rFonts w:cstheme="majorHAnsi"/>
         </w:rPr>
@@ -3021,7 +3038,6 @@
         <w:t xml:space="preserve">. </w:t>
       </w:r>
     </w:p>
-    <w:permStart w:id="40979000" w:edGrp="everyone"/>
     <w:p>
       <w:pPr>
         <w:pStyle w:val="Comment-Grader"/>
@@ -3036,13 +3052,13 @@
           <w15:appearance w15:val="hidden"/>
           <w:text/>
         </w:sdtPr>
+        <w:sdtEndPr/>
         <w:sdtContent>
           <w:r>
             <w:t xml:space="preserve">    </w:t>
           </w:r>
         </w:sdtContent>
       </w:sdt>
-      <w:permEnd w:id="40979000"/>
       <w:r>
         <w:t xml:space="preserve">    </w:t>
       </w:r>
@@ -3056,7 +3072,7 @@
     </w:p>
     <w:p>
       <w:pPr>
-        <w:pStyle w:val="Heading1"/>
+        <w:pStyle w:val="Ttulo1"/>
         <w:tabs>
           <w:tab w:val="left" w:pos="284"/>
         </w:tabs>
@@ -3069,7 +3085,6 @@
         <w:rPr>
           <w:rFonts w:cstheme="majorHAnsi"/>
         </w:rPr>
-        <w:lastRenderedPageBreak/>
         <w:t>MANDATORY</w:t>
       </w:r>
       <w:r>
@@ -3093,7 +3108,7 @@
     </w:p>
     <w:p>
       <w:pPr>
-        <w:pStyle w:val="Heading2"/>
+        <w:pStyle w:val="Ttulo2"/>
         <w:rPr>
           <w:rFonts w:cstheme="majorHAnsi"/>
         </w:rPr>
@@ -3119,7 +3134,6 @@
         <w:t xml:space="preserve">Create appropriate indices for your entities, if required.  </w:t>
       </w:r>
     </w:p>
-    <w:permStart w:id="68713900" w:edGrp="everyone"/>
     <w:p>
       <w:pPr>
         <w:pStyle w:val="Comment-Grader"/>
@@ -3137,20 +3151,20 @@
           <w15:appearance w15:val="hidden"/>
           <w:text/>
         </w:sdtPr>
+        <w:sdtEndPr/>
         <w:sdtContent>
           <w:r>
             <w:t xml:space="preserve">    </w:t>
           </w:r>
         </w:sdtContent>
       </w:sdt>
-      <w:permEnd w:id="68713900"/>
       <w:r>
         <w:t xml:space="preserve">    </w:t>
       </w:r>
     </w:p>
     <w:p>
       <w:pPr>
-        <w:pStyle w:val="Heading2"/>
+        <w:pStyle w:val="Ttulo2"/>
         <w:rPr>
           <w:rFonts w:cstheme="majorHAnsi"/>
         </w:rPr>
@@ -3183,7 +3197,7 @@
     </w:p>
     <w:p>
       <w:pPr>
-        <w:pStyle w:val="Heading2"/>
+        <w:pStyle w:val="Ttulo2"/>
         <w:rPr>
           <w:rFonts w:cstheme="majorHAnsi"/>
         </w:rPr>
@@ -3216,7 +3230,7 @@
     </w:p>
     <w:p>
       <w:pPr>
-        <w:pStyle w:val="Heading2"/>
+        <w:pStyle w:val="Ttulo2"/>
         <w:rPr>
           <w:rFonts w:cstheme="majorHAnsi"/>
         </w:rPr>
@@ -3266,7 +3280,6 @@
         <w:t xml:space="preserve">. </w:t>
       </w:r>
     </w:p>
-    <w:permStart w:id="614466100" w:edGrp="everyone"/>
     <w:p>
       <w:pPr>
         <w:pStyle w:val="Comment-Grader"/>
@@ -3281,13 +3294,13 @@
           <w15:appearance w15:val="hidden"/>
           <w:text/>
         </w:sdtPr>
+        <w:sdtEndPr/>
         <w:sdtContent>
           <w:r>
             <w:t xml:space="preserve">    </w:t>
           </w:r>
         </w:sdtContent>
       </w:sdt>
-      <w:permEnd w:id="614466100"/>
       <w:r>
         <w:t xml:space="preserve">    </w:t>
       </w:r>
@@ -3300,7 +3313,7 @@
     </w:p>
     <w:p>
       <w:pPr>
-        <w:pStyle w:val="Heading2"/>
+        <w:pStyle w:val="Ttulo2"/>
         <w:rPr>
           <w:rFonts w:cstheme="majorHAnsi"/>
         </w:rPr>
@@ -3338,7 +3351,6 @@
         <w:t xml:space="preserve"> </w:t>
       </w:r>
     </w:p>
-    <w:permStart w:id="886336900" w:edGrp="everyone"/>
     <w:p>
       <w:pPr>
         <w:pStyle w:val="Comment-Grader"/>
@@ -3353,13 +3365,13 @@
           <w15:appearance w15:val="hidden"/>
           <w:text/>
         </w:sdtPr>
+        <w:sdtEndPr/>
         <w:sdtContent>
           <w:r>
             <w:t xml:space="preserve">    </w:t>
           </w:r>
         </w:sdtContent>
       </w:sdt>
-      <w:permEnd w:id="886336900"/>
       <w:r>
         <w:t xml:space="preserve">     </w:t>
       </w:r>
@@ -3375,7 +3387,6 @@
         <w:t xml:space="preserve">. </w:t>
       </w:r>
     </w:p>
-    <w:permStart w:id="1310790238" w:edGrp="everyone"/>
     <w:p>
       <w:pPr>
         <w:pStyle w:val="Comment-Grader"/>
@@ -3390,13 +3401,13 @@
           <w15:appearance w15:val="hidden"/>
           <w:text/>
         </w:sdtPr>
+        <w:sdtEndPr/>
         <w:sdtContent>
           <w:r>
             <w:t xml:space="preserve">    </w:t>
           </w:r>
         </w:sdtContent>
       </w:sdt>
-      <w:permEnd w:id="1310790238"/>
       <w:r>
         <w:t xml:space="preserve">    </w:t>
       </w:r>
@@ -3428,7 +3439,7 @@
     </w:p>
     <w:p>
       <w:pPr>
-        <w:pStyle w:val="Heading1"/>
+        <w:pStyle w:val="Ttulo1"/>
         <w:spacing w:before="0"/>
         <w:rPr>
           <w:rFonts w:cstheme="majorHAnsi"/>
@@ -3438,7 +3449,6 @@
         <w:rPr>
           <w:rFonts w:cstheme="majorHAnsi"/>
         </w:rPr>
-        <w:lastRenderedPageBreak/>
         <w:t>SUPPLEMENTARY I</w:t>
       </w:r>
       <w:r>
@@ -3462,7 +3472,7 @@
     </w:p>
     <w:p>
       <w:pPr>
-        <w:pStyle w:val="Heading2"/>
+        <w:pStyle w:val="Ttulo2"/>
         <w:rPr>
           <w:rFonts w:cstheme="majorHAnsi"/>
         </w:rPr>
@@ -3498,7 +3508,7 @@
     </w:p>
     <w:p>
       <w:pPr>
-        <w:pStyle w:val="Heading2"/>
+        <w:pStyle w:val="Ttulo2"/>
         <w:rPr>
           <w:rFonts w:cstheme="majorHAnsi"/>
         </w:rPr>
@@ -3531,7 +3541,7 @@
     </w:p>
     <w:p>
       <w:pPr>
-        <w:pStyle w:val="Heading2"/>
+        <w:pStyle w:val="Ttulo2"/>
         <w:rPr>
           <w:rFonts w:cstheme="majorHAnsi"/>
         </w:rPr>
@@ -3564,7 +3574,7 @@
     </w:p>
     <w:p>
       <w:pPr>
-        <w:pStyle w:val="Heading2"/>
+        <w:pStyle w:val="Ttulo2"/>
         <w:rPr>
           <w:rFonts w:cstheme="majorHAnsi"/>
         </w:rPr>
@@ -3597,7 +3607,7 @@
     </w:p>
     <w:p>
       <w:pPr>
-        <w:pStyle w:val="Heading2"/>
+        <w:pStyle w:val="Ttulo2"/>
         <w:rPr>
           <w:rFonts w:cstheme="majorHAnsi"/>
         </w:rPr>
@@ -3675,7 +3685,7 @@
     </w:p>
     <w:p>
       <w:pPr>
-        <w:pStyle w:val="Heading1"/>
+        <w:pStyle w:val="Ttulo1"/>
         <w:tabs>
           <w:tab w:val="left" w:pos="284"/>
         </w:tabs>
@@ -3689,7 +3699,6 @@
         <w:rPr>
           <w:rFonts w:cstheme="majorHAnsi"/>
         </w:rPr>
-        <w:lastRenderedPageBreak/>
         <w:t>SUPPLEMENTARY I</w:t>
       </w:r>
       <w:r>
@@ -3714,7 +3723,7 @@
     </w:p>
     <w:p>
       <w:pPr>
-        <w:pStyle w:val="Heading2"/>
+        <w:pStyle w:val="Ttulo2"/>
         <w:rPr>
           <w:rFonts w:cstheme="majorHAnsi"/>
           <w:lang w:val="en-US"/>
@@ -3901,7 +3910,6 @@
         <w:t xml:space="preserve">. </w:t>
       </w:r>
     </w:p>
-    <w:permStart w:id="728593099" w:edGrp="everyone"/>
     <w:p>
       <w:pPr>
         <w:pStyle w:val="Comment-Grader"/>
@@ -3916,13 +3924,13 @@
           <w15:appearance w15:val="hidden"/>
           <w:text/>
         </w:sdtPr>
+        <w:sdtEndPr/>
         <w:sdtContent>
           <w:r>
             <w:t xml:space="preserve">    </w:t>
           </w:r>
         </w:sdtContent>
       </w:sdt>
-      <w:permEnd w:id="728593099"/>
       <w:r>
         <w:t xml:space="preserve">    </w:t>
       </w:r>
@@ -3936,7 +3944,7 @@
     </w:p>
     <w:p>
       <w:pPr>
-        <w:pStyle w:val="Heading2"/>
+        <w:pStyle w:val="Ttulo2"/>
         <w:rPr>
           <w:rFonts w:cstheme="majorHAnsi"/>
         </w:rPr>
@@ -3972,7 +3980,7 @@
     </w:p>
     <w:p>
       <w:pPr>
-        <w:pStyle w:val="Heading2"/>
+        <w:pStyle w:val="Ttulo2"/>
         <w:rPr>
           <w:rFonts w:cstheme="majorHAnsi"/>
         </w:rPr>
@@ -4008,7 +4016,7 @@
     </w:p>
     <w:p>
       <w:pPr>
-        <w:pStyle w:val="Heading2"/>
+        <w:pStyle w:val="Ttulo2"/>
         <w:rPr>
           <w:rFonts w:cstheme="majorHAnsi"/>
         </w:rPr>
@@ -4041,7 +4049,7 @@
     </w:p>
     <w:p>
       <w:pPr>
-        <w:pStyle w:val="Heading2"/>
+        <w:pStyle w:val="Ttulo2"/>
         <w:rPr>
           <w:rFonts w:cstheme="majorHAnsi"/>
         </w:rPr>
@@ -4073,7 +4081,6 @@
         <w:t xml:space="preserve"> </w:t>
       </w:r>
     </w:p>
-    <w:permStart w:id="1734506473" w:edGrp="everyone"/>
     <w:p>
       <w:pPr>
         <w:pStyle w:val="Comment-Grader"/>
@@ -4088,20 +4095,20 @@
           <w15:appearance w15:val="hidden"/>
           <w:text/>
         </w:sdtPr>
+        <w:sdtEndPr/>
         <w:sdtContent>
           <w:r>
             <w:t xml:space="preserve">    </w:t>
           </w:r>
         </w:sdtContent>
       </w:sdt>
-      <w:permEnd w:id="1734506473"/>
       <w:r>
         <w:t xml:space="preserve">    </w:t>
       </w:r>
     </w:p>
     <w:p>
       <w:pPr>
-        <w:pStyle w:val="Heading1"/>
+        <w:pStyle w:val="Ttulo1"/>
         <w:pBdr>
           <w:top w:val="single" w:sz="8" w:space="1" w:color="auto"/>
           <w:left w:val="single" w:sz="8" w:space="4" w:color="auto"/>
@@ -4120,7 +4127,6 @@
         <w:rPr>
           <w:rFonts w:cstheme="majorHAnsi"/>
         </w:rPr>
-        <w:lastRenderedPageBreak/>
         <w:t>SUPPLEMENTARY I</w:t>
       </w:r>
       <w:r>
@@ -4144,7 +4150,7 @@
     </w:p>
     <w:p>
       <w:pPr>
-        <w:pStyle w:val="Heading2"/>
+        <w:pStyle w:val="Ttulo2"/>
         <w:rPr>
           <w:rFonts w:cstheme="majorHAnsi"/>
         </w:rPr>
@@ -4180,7 +4186,7 @@
     </w:p>
     <w:p>
       <w:pPr>
-        <w:pStyle w:val="Heading2"/>
+        <w:pStyle w:val="Ttulo2"/>
         <w:rPr>
           <w:rFonts w:cstheme="majorHAnsi"/>
         </w:rPr>
@@ -4245,7 +4251,6 @@
         <w:t xml:space="preserve">. </w:t>
       </w:r>
     </w:p>
-    <w:permStart w:id="754912584" w:edGrp="everyone"/>
     <w:p>
       <w:pPr>
         <w:pStyle w:val="Comment-Grader"/>
@@ -4260,13 +4265,13 @@
           <w15:appearance w15:val="hidden"/>
           <w:text/>
         </w:sdtPr>
+        <w:sdtEndPr/>
         <w:sdtContent>
           <w:r>
             <w:t xml:space="preserve">    </w:t>
           </w:r>
         </w:sdtContent>
       </w:sdt>
-      <w:permEnd w:id="754912584"/>
       <w:r>
         <w:t xml:space="preserve">    </w:t>
       </w:r>
@@ -4338,7 +4343,6 @@
         <w:t xml:space="preserve">. </w:t>
       </w:r>
     </w:p>
-    <w:permStart w:id="1409104184" w:edGrp="everyone"/>
     <w:p>
       <w:pPr>
         <w:pStyle w:val="Comment-Grader"/>
@@ -4353,13 +4357,13 @@
           <w15:appearance w15:val="hidden"/>
           <w:text/>
         </w:sdtPr>
+        <w:sdtEndPr/>
         <w:sdtContent>
           <w:r>
             <w:t xml:space="preserve">    </w:t>
           </w:r>
         </w:sdtContent>
       </w:sdt>
-      <w:permEnd w:id="1409104184"/>
       <w:r>
         <w:t xml:space="preserve">    </w:t>
       </w:r>
@@ -4428,7 +4432,6 @@
         <w:t xml:space="preserve">. </w:t>
       </w:r>
     </w:p>
-    <w:permStart w:id="1712221096" w:edGrp="everyone"/>
     <w:p>
       <w:pPr>
         <w:pStyle w:val="Comment-Grader"/>
@@ -4443,13 +4446,13 @@
           <w15:appearance w15:val="hidden"/>
           <w:text/>
         </w:sdtPr>
+        <w:sdtEndPr/>
         <w:sdtContent>
           <w:r>
             <w:t xml:space="preserve">    </w:t>
           </w:r>
         </w:sdtContent>
       </w:sdt>
-      <w:permEnd w:id="1712221096"/>
       <w:r>
         <w:t xml:space="preserve">    </w:t>
       </w:r>
@@ -4519,7 +4522,6 @@
         <w:t xml:space="preserve">. </w:t>
       </w:r>
     </w:p>
-    <w:permStart w:id="1157723328" w:edGrp="everyone"/>
     <w:p>
       <w:pPr>
         <w:pStyle w:val="Comment-Grader"/>
@@ -4534,13 +4536,13 @@
           <w15:appearance w15:val="hidden"/>
           <w:text/>
         </w:sdtPr>
+        <w:sdtEndPr/>
         <w:sdtContent>
           <w:r>
             <w:t xml:space="preserve">    </w:t>
           </w:r>
         </w:sdtContent>
       </w:sdt>
-      <w:permEnd w:id="1157723328"/>
       <w:r>
         <w:t xml:space="preserve">    </w:t>
       </w:r>
@@ -4553,7 +4555,7 @@
     </w:p>
     <w:p>
       <w:pPr>
-        <w:pStyle w:val="Heading2"/>
+        <w:pStyle w:val="Ttulo2"/>
         <w:rPr>
           <w:rFonts w:cstheme="majorHAnsi"/>
         </w:rPr>
@@ -4589,7 +4591,7 @@
     </w:p>
     <w:p>
       <w:pPr>
-        <w:pStyle w:val="Heading2"/>
+        <w:pStyle w:val="Ttulo2"/>
         <w:rPr>
           <w:rFonts w:cstheme="majorHAnsi"/>
         </w:rPr>
@@ -4622,7 +4624,7 @@
     </w:p>
     <w:p>
       <w:pPr>
-        <w:pStyle w:val="Heading2"/>
+        <w:pStyle w:val="Ttulo2"/>
         <w:rPr>
           <w:rFonts w:cstheme="majorHAnsi"/>
         </w:rPr>
@@ -4673,7 +4675,6 @@
         <w:t xml:space="preserve"> #8 and #9.  Videos should not exceed 10 minutes in length and must be stored at the USE's facilities.</w:t>
       </w:r>
     </w:p>
-    <w:permStart w:id="855180232" w:edGrp="everyone"/>
     <w:p>
       <w:pPr>
         <w:pStyle w:val="Comment-Grader"/>
@@ -4688,13 +4689,13 @@
           <w15:appearance w15:val="hidden"/>
           <w:text/>
         </w:sdtPr>
+        <w:sdtEndPr/>
         <w:sdtContent>
           <w:r>
             <w:t xml:space="preserve">    </w:t>
           </w:r>
         </w:sdtContent>
       </w:sdt>
-      <w:permEnd w:id="855180232"/>
       <w:r>
         <w:t xml:space="preserve">    </w:t>
       </w:r>
@@ -4707,7 +4708,7 @@
     </w:p>
     <w:p>
       <w:pPr>
-        <w:pStyle w:val="Heading1"/>
+        <w:pStyle w:val="Ttulo1"/>
         <w:tabs>
           <w:tab w:val="left" w:pos="284"/>
         </w:tabs>
@@ -4720,7 +4721,6 @@
         <w:rPr>
           <w:rFonts w:cstheme="majorHAnsi"/>
         </w:rPr>
-        <w:lastRenderedPageBreak/>
         <w:t>SUPPLEMENTARY I</w:t>
       </w:r>
       <w:r>
@@ -4744,7 +4744,7 @@
     </w:p>
     <w:p>
       <w:pPr>
-        <w:pStyle w:val="Heading2"/>
+        <w:pStyle w:val="Ttulo2"/>
         <w:rPr>
           <w:rFonts w:cstheme="majorHAnsi"/>
         </w:rPr>
@@ -4777,7 +4777,7 @@
     </w:p>
     <w:p>
       <w:pPr>
-        <w:pStyle w:val="Heading2"/>
+        <w:pStyle w:val="Ttulo2"/>
         <w:rPr>
           <w:rFonts w:cstheme="majorHAnsi"/>
         </w:rPr>
@@ -4810,7 +4810,7 @@
     </w:p>
     <w:p>
       <w:pPr>
-        <w:pStyle w:val="Heading2"/>
+        <w:pStyle w:val="Ttulo2"/>
         <w:rPr>
           <w:rFonts w:cstheme="majorHAnsi"/>
         </w:rPr>
@@ -4843,7 +4843,7 @@
     </w:p>
     <w:p>
       <w:pPr>
-        <w:pStyle w:val="Heading2"/>
+        <w:pStyle w:val="Ttulo2"/>
         <w:rPr>
           <w:rFonts w:cstheme="majorHAnsi"/>
         </w:rPr>
@@ -4887,7 +4887,6 @@
         <w:t xml:space="preserve"> </w:t>
       </w:r>
     </w:p>
-    <w:permStart w:id="10440482" w:edGrp="everyone"/>
     <w:p>
       <w:pPr>
         <w:pStyle w:val="Comment-Grader"/>
@@ -4902,13 +4901,13 @@
           <w15:appearance w15:val="hidden"/>
           <w:text/>
         </w:sdtPr>
+        <w:sdtEndPr/>
         <w:sdtContent>
           <w:r>
             <w:t xml:space="preserve">    </w:t>
           </w:r>
         </w:sdtContent>
       </w:sdt>
-      <w:permEnd w:id="10440482"/>
       <w:r>
         <w:t xml:space="preserve">    </w:t>
       </w:r>
@@ -4921,7 +4920,7 @@
     </w:p>
     <w:p>
       <w:pPr>
-        <w:pStyle w:val="Heading2"/>
+        <w:pStyle w:val="Ttulo2"/>
         <w:rPr>
           <w:rFonts w:cstheme="majorHAnsi"/>
         </w:rPr>
@@ -4944,7 +4943,6 @@
         <w:t xml:space="preserve">. </w:t>
       </w:r>
     </w:p>
-    <w:permStart w:id="1699573596" w:edGrp="everyone"/>
     <w:p>
       <w:pPr>
         <w:pStyle w:val="Comment-Grader"/>
@@ -4959,13 +4957,13 @@
           <w15:appearance w15:val="hidden"/>
           <w:text/>
         </w:sdtPr>
+        <w:sdtEndPr/>
         <w:sdtContent>
           <w:r>
             <w:t xml:space="preserve">    </w:t>
           </w:r>
         </w:sdtContent>
       </w:sdt>
-      <w:permEnd w:id="1699573596"/>
       <w:r>
         <w:t xml:space="preserve">    </w:t>
       </w:r>
@@ -5023,7 +5021,7 @@
     </w:p>
     <w:p>
       <w:pPr>
-        <w:pStyle w:val="Heading1"/>
+        <w:pStyle w:val="Ttulo1"/>
         <w:spacing w:before="0"/>
         <w:rPr>
           <w:rFonts w:cstheme="majorHAnsi"/>
@@ -5033,7 +5031,6 @@
         <w:rPr>
           <w:rFonts w:cstheme="majorHAnsi"/>
         </w:rPr>
-        <w:lastRenderedPageBreak/>
         <w:t>SUPPLEMENTARY II</w:t>
       </w:r>
       <w:r>
@@ -5057,7 +5054,7 @@
     </w:p>
     <w:p>
       <w:pPr>
-        <w:pStyle w:val="Heading2"/>
+        <w:pStyle w:val="Ttulo2"/>
         <w:rPr>
           <w:rFonts w:cstheme="majorHAnsi"/>
         </w:rPr>
@@ -5093,7 +5090,7 @@
     </w:p>
     <w:p>
       <w:pPr>
-        <w:pStyle w:val="Heading2"/>
+        <w:pStyle w:val="Ttulo2"/>
         <w:rPr>
           <w:rFonts w:cstheme="majorHAnsi"/>
         </w:rPr>
@@ -5126,7 +5123,7 @@
     </w:p>
     <w:p>
       <w:pPr>
-        <w:pStyle w:val="Heading2"/>
+        <w:pStyle w:val="Ttulo2"/>
         <w:rPr>
           <w:rFonts w:cstheme="majorHAnsi"/>
         </w:rPr>
@@ -5159,7 +5156,7 @@
     </w:p>
     <w:p>
       <w:pPr>
-        <w:pStyle w:val="Heading2"/>
+        <w:pStyle w:val="Ttulo2"/>
         <w:rPr>
           <w:rFonts w:cstheme="majorHAnsi"/>
         </w:rPr>
@@ -5192,7 +5189,7 @@
     </w:p>
     <w:p>
       <w:pPr>
-        <w:pStyle w:val="Heading2"/>
+        <w:pStyle w:val="Ttulo2"/>
         <w:rPr>
           <w:rFonts w:cstheme="majorHAnsi"/>
         </w:rPr>
@@ -5215,7 +5212,6 @@
         <w:t xml:space="preserve">. </w:t>
       </w:r>
     </w:p>
-    <w:permStart w:id="761863153" w:edGrp="everyone"/>
     <w:p>
       <w:pPr>
         <w:pStyle w:val="Comment-Grader"/>
@@ -5230,13 +5226,13 @@
           <w15:appearance w15:val="hidden"/>
           <w:text/>
         </w:sdtPr>
+        <w:sdtEndPr/>
         <w:sdtContent>
           <w:r>
             <w:t xml:space="preserve">    </w:t>
           </w:r>
         </w:sdtContent>
       </w:sdt>
-      <w:permEnd w:id="761863153"/>
       <w:r>
         <w:t xml:space="preserve">    </w:t>
       </w:r>
@@ -5267,7 +5263,6 @@
         <w:t xml:space="preserve">. </w:t>
       </w:r>
     </w:p>
-    <w:permStart w:id="2143832785" w:edGrp="everyone"/>
     <w:p>
       <w:pPr>
         <w:pStyle w:val="Comment-Grader"/>
@@ -5282,13 +5277,13 @@
           <w15:appearance w15:val="hidden"/>
           <w:text/>
         </w:sdtPr>
+        <w:sdtEndPr/>
         <w:sdtContent>
           <w:r>
             <w:t xml:space="preserve">    </w:t>
           </w:r>
         </w:sdtContent>
       </w:sdt>
-      <w:permEnd w:id="2143832785"/>
       <w:r>
         <w:t xml:space="preserve">    </w:t>
       </w:r>
@@ -5345,7 +5340,7 @@
     </w:p>
     <w:p>
       <w:pPr>
-        <w:pStyle w:val="Heading1"/>
+        <w:pStyle w:val="Ttulo1"/>
         <w:tabs>
           <w:tab w:val="left" w:pos="284"/>
         </w:tabs>
@@ -5359,7 +5354,6 @@
         <w:rPr>
           <w:rFonts w:cstheme="majorHAnsi"/>
         </w:rPr>
-        <w:lastRenderedPageBreak/>
         <w:t>SUPPLEMENTARY II</w:t>
       </w:r>
       <w:r>
@@ -5384,7 +5378,7 @@
     </w:p>
     <w:p>
       <w:pPr>
-        <w:pStyle w:val="Heading2"/>
+        <w:pStyle w:val="Ttulo2"/>
         <w:rPr>
           <w:rFonts w:cstheme="majorHAnsi"/>
           <w:lang w:val="en-US"/>
@@ -5479,7 +5473,6 @@
         <w:t xml:space="preserve"> </w:t>
       </w:r>
     </w:p>
-    <w:permStart w:id="2084123170" w:edGrp="everyone"/>
     <w:p>
       <w:pPr>
         <w:pStyle w:val="Comment-Grader"/>
@@ -5497,13 +5490,13 @@
           <w15:appearance w15:val="hidden"/>
           <w:text/>
         </w:sdtPr>
+        <w:sdtEndPr/>
         <w:sdtContent>
           <w:r>
             <w:t xml:space="preserve">    </w:t>
           </w:r>
         </w:sdtContent>
       </w:sdt>
-      <w:permEnd w:id="2084123170"/>
       <w:r>
         <w:t xml:space="preserve">     </w:t>
       </w:r>
@@ -5520,6 +5513,7 @@
           <w15:appearance w15:val="hidden"/>
           <w:text/>
         </w:sdtPr>
+        <w:sdtEndPr/>
         <w:sdtContent>
           <w:r>
             <w:rPr>
@@ -5538,7 +5532,7 @@
     </w:p>
     <w:p>
       <w:pPr>
-        <w:pStyle w:val="Heading2"/>
+        <w:pStyle w:val="Ttulo2"/>
         <w:rPr>
           <w:rFonts w:cstheme="majorHAnsi"/>
         </w:rPr>
@@ -5574,7 +5568,7 @@
     </w:p>
     <w:p>
       <w:pPr>
-        <w:pStyle w:val="Heading2"/>
+        <w:pStyle w:val="Ttulo2"/>
         <w:rPr>
           <w:rFonts w:cstheme="majorHAnsi"/>
         </w:rPr>
@@ -5610,7 +5604,7 @@
     </w:p>
     <w:p>
       <w:pPr>
-        <w:pStyle w:val="Heading2"/>
+        <w:pStyle w:val="Ttulo2"/>
         <w:rPr>
           <w:rFonts w:cstheme="majorHAnsi"/>
         </w:rPr>
@@ -5643,7 +5637,7 @@
     </w:p>
     <w:p>
       <w:pPr>
-        <w:pStyle w:val="Heading2"/>
+        <w:pStyle w:val="Ttulo2"/>
         <w:rPr>
           <w:rFonts w:cstheme="majorHAnsi"/>
         </w:rPr>
@@ -5666,7 +5660,6 @@
         <w:t xml:space="preserve">. </w:t>
       </w:r>
     </w:p>
-    <w:permStart w:id="898714446" w:edGrp="everyone"/>
     <w:p>
       <w:pPr>
         <w:pStyle w:val="Comment-Grader"/>
@@ -5681,13 +5674,13 @@
           <w15:appearance w15:val="hidden"/>
           <w:text/>
         </w:sdtPr>
+        <w:sdtEndPr/>
         <w:sdtContent>
           <w:r>
             <w:t xml:space="preserve">    </w:t>
           </w:r>
         </w:sdtContent>
       </w:sdt>
-      <w:permEnd w:id="898714446"/>
       <w:r>
         <w:t xml:space="preserve">    </w:t>
       </w:r>
@@ -5718,7 +5711,6 @@
         <w:t xml:space="preserve">. </w:t>
       </w:r>
     </w:p>
-    <w:permStart w:id="703953628" w:edGrp="everyone"/>
     <w:p>
       <w:pPr>
         <w:pStyle w:val="Comment-Grader"/>
@@ -5733,13 +5725,13 @@
           <w15:appearance w15:val="hidden"/>
           <w:text/>
         </w:sdtPr>
+        <w:sdtEndPr/>
         <w:sdtContent>
           <w:r>
             <w:t xml:space="preserve">    </w:t>
           </w:r>
         </w:sdtContent>
       </w:sdt>
-      <w:permEnd w:id="703953628"/>
       <w:r>
         <w:t xml:space="preserve">    </w:t>
       </w:r>
@@ -5752,7 +5744,7 @@
     </w:p>
     <w:p>
       <w:pPr>
-        <w:pStyle w:val="Heading1"/>
+        <w:pStyle w:val="Ttulo1"/>
         <w:pBdr>
           <w:top w:val="single" w:sz="8" w:space="1" w:color="auto"/>
           <w:left w:val="single" w:sz="8" w:space="4" w:color="auto"/>
@@ -5771,7 +5763,6 @@
         <w:rPr>
           <w:rFonts w:cstheme="majorHAnsi"/>
         </w:rPr>
-        <w:lastRenderedPageBreak/>
         <w:t>SUPPLEMENTARY II</w:t>
       </w:r>
       <w:r>
@@ -5795,7 +5786,7 @@
     </w:p>
     <w:p>
       <w:pPr>
-        <w:pStyle w:val="Heading2"/>
+        <w:pStyle w:val="Ttulo2"/>
         <w:rPr>
           <w:rFonts w:cstheme="majorHAnsi"/>
         </w:rPr>
@@ -5831,7 +5822,7 @@
     </w:p>
     <w:p>
       <w:pPr>
-        <w:pStyle w:val="Heading2"/>
+        <w:pStyle w:val="Ttulo2"/>
         <w:rPr>
           <w:rFonts w:cstheme="majorHAnsi"/>
         </w:rPr>
@@ -5909,7 +5900,6 @@
         <w:t xml:space="preserve">. </w:t>
       </w:r>
     </w:p>
-    <w:permStart w:id="1461995576" w:edGrp="everyone"/>
     <w:p>
       <w:pPr>
         <w:pStyle w:val="Comment-Grader"/>
@@ -5924,13 +5914,13 @@
           <w15:appearance w15:val="hidden"/>
           <w:text/>
         </w:sdtPr>
+        <w:sdtEndPr/>
         <w:sdtContent>
           <w:r>
             <w:t xml:space="preserve">    </w:t>
           </w:r>
         </w:sdtContent>
       </w:sdt>
-      <w:permEnd w:id="1461995576"/>
       <w:r>
         <w:t xml:space="preserve">     </w:t>
       </w:r>
@@ -5991,7 +5981,6 @@
         <w:t xml:space="preserve">. </w:t>
       </w:r>
     </w:p>
-    <w:permStart w:id="275464806" w:edGrp="everyone"/>
     <w:p>
       <w:pPr>
         <w:pStyle w:val="Comment-Grader"/>
@@ -6006,20 +5995,20 @@
           <w15:appearance w15:val="hidden"/>
           <w:text/>
         </w:sdtPr>
+        <w:sdtEndPr/>
         <w:sdtContent>
           <w:r>
             <w:t xml:space="preserve">    </w:t>
           </w:r>
         </w:sdtContent>
       </w:sdt>
-      <w:permEnd w:id="275464806"/>
       <w:r>
         <w:t xml:space="preserve">     </w:t>
       </w:r>
     </w:p>
     <w:p>
       <w:pPr>
-        <w:pStyle w:val="Heading2"/>
+        <w:pStyle w:val="Ttulo2"/>
         <w:rPr>
           <w:rFonts w:cstheme="majorHAnsi"/>
         </w:rPr>
@@ -6055,7 +6044,7 @@
     </w:p>
     <w:p>
       <w:pPr>
-        <w:pStyle w:val="Heading2"/>
+        <w:pStyle w:val="Ttulo2"/>
         <w:rPr>
           <w:rFonts w:cstheme="majorHAnsi"/>
         </w:rPr>
@@ -6088,7 +6077,7 @@
     </w:p>
     <w:p>
       <w:pPr>
-        <w:pStyle w:val="Heading2"/>
+        <w:pStyle w:val="Ttulo2"/>
         <w:rPr>
           <w:rFonts w:cstheme="majorHAnsi"/>
         </w:rPr>
@@ -6111,7 +6100,6 @@
         <w:t xml:space="preserve">. </w:t>
       </w:r>
     </w:p>
-    <w:permStart w:id="386680820" w:edGrp="everyone"/>
     <w:p>
       <w:pPr>
         <w:pStyle w:val="Comment-Grader"/>
@@ -6126,13 +6114,13 @@
           <w15:appearance w15:val="hidden"/>
           <w:text/>
         </w:sdtPr>
+        <w:sdtEndPr/>
         <w:sdtContent>
           <w:r>
             <w:t xml:space="preserve">    </w:t>
           </w:r>
         </w:sdtContent>
       </w:sdt>
-      <w:permEnd w:id="386680820"/>
       <w:r>
         <w:t xml:space="preserve">     </w:t>
       </w:r>
@@ -6157,7 +6145,6 @@
         <w:t xml:space="preserve">. </w:t>
       </w:r>
     </w:p>
-    <w:permStart w:id="1753296444" w:edGrp="everyone"/>
     <w:p>
       <w:pPr>
         <w:pStyle w:val="Comment-Grader"/>
@@ -6172,20 +6159,20 @@
           <w15:appearance w15:val="hidden"/>
           <w:text/>
         </w:sdtPr>
+        <w:sdtEndPr/>
         <w:sdtContent>
           <w:r>
             <w:t xml:space="preserve">    </w:t>
           </w:r>
         </w:sdtContent>
       </w:sdt>
-      <w:permEnd w:id="1753296444"/>
       <w:r>
         <w:t xml:space="preserve">     </w:t>
       </w:r>
     </w:p>
     <w:p>
       <w:pPr>
-        <w:pStyle w:val="Heading1"/>
+        <w:pStyle w:val="Ttulo1"/>
         <w:tabs>
           <w:tab w:val="left" w:pos="284"/>
         </w:tabs>
@@ -6198,7 +6185,6 @@
         <w:rPr>
           <w:rFonts w:cstheme="majorHAnsi"/>
         </w:rPr>
-        <w:lastRenderedPageBreak/>
         <w:t>SUPPLEMENTARY II</w:t>
       </w:r>
       <w:r>
@@ -6222,7 +6208,7 @@
     </w:p>
     <w:p>
       <w:pPr>
-        <w:pStyle w:val="Heading2"/>
+        <w:pStyle w:val="Ttulo2"/>
         <w:rPr>
           <w:rFonts w:cstheme="majorHAnsi"/>
         </w:rPr>
@@ -6255,7 +6241,7 @@
     </w:p>
     <w:p>
       <w:pPr>
-        <w:pStyle w:val="Heading2"/>
+        <w:pStyle w:val="Ttulo2"/>
         <w:rPr>
           <w:rFonts w:cstheme="majorHAnsi"/>
         </w:rPr>
@@ -6288,7 +6274,7 @@
     </w:p>
     <w:p>
       <w:pPr>
-        <w:pStyle w:val="Heading2"/>
+        <w:pStyle w:val="Ttulo2"/>
         <w:rPr>
           <w:rFonts w:cstheme="majorHAnsi"/>
         </w:rPr>
@@ -6321,7 +6307,7 @@
     </w:p>
     <w:p>
       <w:pPr>
-        <w:pStyle w:val="Heading2"/>
+        <w:pStyle w:val="Ttulo2"/>
         <w:rPr>
           <w:rFonts w:cstheme="majorHAnsi"/>
         </w:rPr>
@@ -6365,7 +6351,6 @@
         <w:t xml:space="preserve">. </w:t>
       </w:r>
     </w:p>
-    <w:permStart w:id="296970153" w:edGrp="everyone"/>
     <w:p>
       <w:pPr>
         <w:pStyle w:val="Comment-Grader"/>
@@ -6380,20 +6365,20 @@
           <w15:appearance w15:val="hidden"/>
           <w:text/>
         </w:sdtPr>
+        <w:sdtEndPr/>
         <w:sdtContent>
           <w:r>
             <w:t xml:space="preserve">    </w:t>
           </w:r>
         </w:sdtContent>
       </w:sdt>
-      <w:permEnd w:id="296970153"/>
       <w:r>
         <w:t xml:space="preserve">     </w:t>
       </w:r>
     </w:p>
     <w:p>
       <w:pPr>
-        <w:pStyle w:val="Heading2"/>
+        <w:pStyle w:val="Ttulo2"/>
         <w:rPr>
           <w:rFonts w:cstheme="majorHAnsi"/>
         </w:rPr>
@@ -6416,7 +6401,6 @@
         <w:t xml:space="preserve">. </w:t>
       </w:r>
     </w:p>
-    <w:permStart w:id="433853671" w:edGrp="everyone"/>
     <w:p>
       <w:pPr>
         <w:pStyle w:val="Comment-Grader"/>
@@ -6431,13 +6415,13 @@
           <w15:appearance w15:val="hidden"/>
           <w:text/>
         </w:sdtPr>
+        <w:sdtEndPr/>
         <w:sdtContent>
           <w:r>
             <w:t xml:space="preserve">    </w:t>
           </w:r>
         </w:sdtContent>
       </w:sdt>
-      <w:permEnd w:id="433853671"/>
       <w:r>
         <w:t xml:space="preserve">     </w:t>
       </w:r>
@@ -6462,7 +6446,6 @@
         <w:t xml:space="preserve">. </w:t>
       </w:r>
     </w:p>
-    <w:permStart w:id="1929605950" w:edGrp="everyone"/>
     <w:p>
       <w:pPr>
         <w:pStyle w:val="Comment-Grader"/>
@@ -6477,13 +6460,13 @@
           <w15:appearance w15:val="hidden"/>
           <w:text/>
         </w:sdtPr>
+        <w:sdtEndPr/>
         <w:sdtContent>
           <w:r>
             <w:t xml:space="preserve">    </w:t>
           </w:r>
         </w:sdtContent>
       </w:sdt>
-      <w:permEnd w:id="1929605950"/>
       <w:r>
         <w:t xml:space="preserve">     </w:t>
       </w:r>
@@ -6514,7 +6497,7 @@
     <w:lvl w:ilvl="0">
       <w:start w:val="1"/>
       <w:numFmt w:val="decimal"/>
-      <w:pStyle w:val="ListNumber"/>
+      <w:pStyle w:val="Listaconnmeros"/>
       <w:lvlText w:val="%1."/>
       <w:lvlJc w:val="left"/>
       <w:pPr>
@@ -7259,7 +7242,7 @@
     <w:lvl w:ilvl="0" w:tplc="391EA46E">
       <w:start w:val="1"/>
       <w:numFmt w:val="decimal"/>
-      <w:pStyle w:val="ListParagraph"/>
+      <w:pStyle w:val="Prrafodelista"/>
       <w:lvlText w:val="%1)"/>
       <w:lvlJc w:val="left"/>
       <w:pPr>
@@ -8389,11 +8372,11 @@
       <w:lang w:val="en-GB"/>
     </w:rPr>
   </w:style>
-  <w:style w:type="paragraph" w:styleId="Heading1">
+  <w:style w:type="paragraph" w:styleId="Ttulo1">
     <w:name w:val="heading 1"/>
     <w:basedOn w:val="Normal"/>
     <w:next w:val="Normal"/>
-    <w:link w:val="Heading1Char"/>
+    <w:link w:val="Ttulo1Car"/>
     <w:uiPriority w:val="9"/>
     <w:qFormat/>
     <w:rsid w:val="00C41FD1"/>
@@ -8421,11 +8404,11 @@
       <w14:ligatures w14:val="none"/>
     </w:rPr>
   </w:style>
-  <w:style w:type="paragraph" w:styleId="Heading2">
+  <w:style w:type="paragraph" w:styleId="Ttulo2">
     <w:name w:val="heading 2"/>
     <w:basedOn w:val="Normal"/>
     <w:next w:val="Normal"/>
-    <w:link w:val="Heading2Char"/>
+    <w:link w:val="Ttulo2Car"/>
     <w:uiPriority w:val="9"/>
     <w:unhideWhenUsed/>
     <w:qFormat/>
@@ -8449,11 +8432,11 @@
       <w14:ligatures w14:val="none"/>
     </w:rPr>
   </w:style>
-  <w:style w:type="paragraph" w:styleId="Heading3">
+  <w:style w:type="paragraph" w:styleId="Ttulo3">
     <w:name w:val="heading 3"/>
     <w:basedOn w:val="Normal"/>
     <w:next w:val="Normal"/>
-    <w:link w:val="Heading3Char"/>
+    <w:link w:val="Ttulo3Car"/>
     <w:uiPriority w:val="9"/>
     <w:unhideWhenUsed/>
     <w:rsid w:val="00C41FD1"/>
@@ -8468,13 +8451,13 @@
       <w:color w:val="1F3763" w:themeColor="accent1" w:themeShade="7F"/>
     </w:rPr>
   </w:style>
-  <w:style w:type="character" w:default="1" w:styleId="DefaultParagraphFont">
+  <w:style w:type="character" w:default="1" w:styleId="Fuentedeprrafopredeter">
     <w:name w:val="Default Paragraph Font"/>
     <w:uiPriority w:val="1"/>
     <w:semiHidden/>
     <w:unhideWhenUsed/>
   </w:style>
-  <w:style w:type="table" w:default="1" w:styleId="TableNormal">
+  <w:style w:type="table" w:default="1" w:styleId="Tablanormal">
     <w:name w:val="Normal Table"/>
     <w:uiPriority w:val="99"/>
     <w:semiHidden/>
@@ -8489,16 +8472,16 @@
       </w:tblCellMar>
     </w:tblPr>
   </w:style>
-  <w:style w:type="numbering" w:default="1" w:styleId="NoList">
+  <w:style w:type="numbering" w:default="1" w:styleId="Sinlista">
     <w:name w:val="No List"/>
     <w:uiPriority w:val="99"/>
     <w:semiHidden/>
     <w:unhideWhenUsed/>
   </w:style>
-  <w:style w:type="character" w:customStyle="1" w:styleId="Heading1Char">
-    <w:name w:val="Heading 1 Char"/>
-    <w:basedOn w:val="DefaultParagraphFont"/>
-    <w:link w:val="Heading1"/>
+  <w:style w:type="character" w:customStyle="1" w:styleId="Ttulo1Car">
+    <w:name w:val="Título 1 Car"/>
+    <w:basedOn w:val="Fuentedeprrafopredeter"/>
+    <w:link w:val="Ttulo1"/>
     <w:uiPriority w:val="9"/>
     <w:rsid w:val="00C41FD1"/>
     <w:rPr>
@@ -8512,10 +8495,10 @@
       <w14:ligatures w14:val="none"/>
     </w:rPr>
   </w:style>
-  <w:style w:type="character" w:customStyle="1" w:styleId="Heading2Char">
-    <w:name w:val="Heading 2 Char"/>
-    <w:basedOn w:val="DefaultParagraphFont"/>
-    <w:link w:val="Heading2"/>
+  <w:style w:type="character" w:customStyle="1" w:styleId="Ttulo2Car">
+    <w:name w:val="Título 2 Car"/>
+    <w:basedOn w:val="Fuentedeprrafopredeter"/>
+    <w:link w:val="Ttulo2"/>
     <w:uiPriority w:val="9"/>
     <w:rsid w:val="00C41FD1"/>
     <w:rPr>
@@ -8529,9 +8512,9 @@
       <w14:ligatures w14:val="none"/>
     </w:rPr>
   </w:style>
-  <w:style w:type="paragraph" w:styleId="ListParagraph">
+  <w:style w:type="paragraph" w:styleId="Prrafodelista">
     <w:name w:val="List Paragraph"/>
-    <w:basedOn w:val="ListNumber"/>
+    <w:basedOn w:val="Listaconnmeros"/>
     <w:uiPriority w:val="34"/>
     <w:rsid w:val="00C41FD1"/>
     <w:pPr>
@@ -8550,7 +8533,7 @@
   </w:style>
   <w:style w:type="paragraph" w:customStyle="1" w:styleId="Prrafodesublista">
     <w:name w:val="Párrafo de sublista"/>
-    <w:basedOn w:val="ListParagraph"/>
+    <w:basedOn w:val="Prrafodelista"/>
     <w:qFormat/>
     <w:rsid w:val="009A2770"/>
     <w:pPr>
@@ -8560,9 +8543,9 @@
       <w:rFonts w:eastAsia="Courier New" w:cs="Courier New"/>
     </w:rPr>
   </w:style>
-  <w:style w:type="character" w:styleId="CommentReference">
+  <w:style w:type="character" w:styleId="Refdecomentario">
     <w:name w:val="annotation reference"/>
-    <w:basedOn w:val="DefaultParagraphFont"/>
+    <w:basedOn w:val="Fuentedeprrafopredeter"/>
     <w:uiPriority w:val="99"/>
     <w:semiHidden/>
     <w:unhideWhenUsed/>
@@ -8572,10 +8555,10 @@
       <w:szCs w:val="16"/>
     </w:rPr>
   </w:style>
-  <w:style w:type="paragraph" w:styleId="CommentText">
+  <w:style w:type="paragraph" w:styleId="Textocomentario">
     <w:name w:val="annotation text"/>
     <w:basedOn w:val="Normal"/>
-    <w:link w:val="CommentTextChar"/>
+    <w:link w:val="TextocomentarioCar"/>
     <w:uiPriority w:val="99"/>
     <w:unhideWhenUsed/>
     <w:rsid w:val="00315751"/>
@@ -8584,10 +8567,10 @@
       <w:szCs w:val="20"/>
     </w:rPr>
   </w:style>
-  <w:style w:type="character" w:customStyle="1" w:styleId="CommentTextChar">
-    <w:name w:val="Comment Text Char"/>
-    <w:basedOn w:val="DefaultParagraphFont"/>
-    <w:link w:val="CommentText"/>
+  <w:style w:type="character" w:customStyle="1" w:styleId="TextocomentarioCar">
+    <w:name w:val="Texto comentario Car"/>
+    <w:basedOn w:val="Fuentedeprrafopredeter"/>
+    <w:link w:val="Textocomentario"/>
     <w:uiPriority w:val="99"/>
     <w:rsid w:val="00315751"/>
     <w:rPr>
@@ -8598,11 +8581,11 @@
       <w14:ligatures w14:val="none"/>
     </w:rPr>
   </w:style>
-  <w:style w:type="paragraph" w:styleId="CommentSubject">
+  <w:style w:type="paragraph" w:styleId="Asuntodelcomentario">
     <w:name w:val="annotation subject"/>
     <w:basedOn w:val="Normal"/>
     <w:next w:val="Normal"/>
-    <w:link w:val="CommentSubjectChar"/>
+    <w:link w:val="AsuntodelcomentarioCar"/>
     <w:uiPriority w:val="99"/>
     <w:semiHidden/>
     <w:unhideWhenUsed/>
@@ -8614,10 +8597,10 @@
       <w:szCs w:val="20"/>
     </w:rPr>
   </w:style>
-  <w:style w:type="character" w:customStyle="1" w:styleId="CommentSubjectChar">
-    <w:name w:val="Comment Subject Char"/>
-    <w:basedOn w:val="DefaultParagraphFont"/>
-    <w:link w:val="CommentSubject"/>
+  <w:style w:type="character" w:customStyle="1" w:styleId="AsuntodelcomentarioCar">
+    <w:name w:val="Asunto del comentario Car"/>
+    <w:basedOn w:val="Fuentedeprrafopredeter"/>
+    <w:link w:val="Asuntodelcomentario"/>
     <w:uiPriority w:val="99"/>
     <w:semiHidden/>
     <w:rsid w:val="00C41FD1"/>
@@ -8629,9 +8612,9 @@
       <w:lang w:val="en-GB"/>
     </w:rPr>
   </w:style>
-  <w:style w:type="character" w:styleId="Hyperlink">
+  <w:style w:type="character" w:styleId="Hipervnculo">
     <w:name w:val="Hyperlink"/>
-    <w:basedOn w:val="DefaultParagraphFont"/>
+    <w:basedOn w:val="Fuentedeprrafopredeter"/>
     <w:uiPriority w:val="99"/>
     <w:unhideWhenUsed/>
     <w:rsid w:val="00C41FD1"/>
@@ -8640,9 +8623,9 @@
       <w:u w:val="single"/>
     </w:rPr>
   </w:style>
-  <w:style w:type="character" w:styleId="PlaceholderText">
+  <w:style w:type="character" w:styleId="Textodelmarcadordeposicin">
     <w:name w:val="Placeholder Text"/>
-    <w:basedOn w:val="DefaultParagraphFont"/>
+    <w:basedOn w:val="Fuentedeprrafopredeter"/>
     <w:uiPriority w:val="99"/>
     <w:semiHidden/>
     <w:rsid w:val="00C41FD1"/>
@@ -8685,10 +8668,10 @@
       <w:spacing w:before="240" w:after="240"/>
     </w:pPr>
   </w:style>
-  <w:style w:type="character" w:customStyle="1" w:styleId="Heading3Char">
-    <w:name w:val="Heading 3 Char"/>
-    <w:basedOn w:val="DefaultParagraphFont"/>
-    <w:link w:val="Heading3"/>
+  <w:style w:type="character" w:customStyle="1" w:styleId="Ttulo3Car">
+    <w:name w:val="Título 3 Car"/>
+    <w:basedOn w:val="Fuentedeprrafopredeter"/>
+    <w:link w:val="Ttulo3"/>
     <w:uiPriority w:val="9"/>
     <w:rsid w:val="00C41FD1"/>
     <w:rPr>
@@ -8699,7 +8682,7 @@
       <w:lang w:val="en-GB"/>
     </w:rPr>
   </w:style>
-  <w:style w:type="paragraph" w:styleId="List">
+  <w:style w:type="paragraph" w:styleId="Lista">
     <w:name w:val="List"/>
     <w:basedOn w:val="Normal"/>
     <w:uiPriority w:val="99"/>
@@ -8711,7 +8694,7 @@
       <w:contextualSpacing/>
     </w:pPr>
   </w:style>
-  <w:style w:type="paragraph" w:styleId="ListNumber">
+  <w:style w:type="paragraph" w:styleId="Listaconnmeros">
     <w:name w:val="List Number"/>
     <w:basedOn w:val="Normal"/>
     <w:uiPriority w:val="99"/>
@@ -8727,7 +8710,7 @@
   </w:style>
   <w:style w:type="paragraph" w:customStyle="1" w:styleId="Requirement-Body">
     <w:name w:val="Requirement - Body"/>
-    <w:basedOn w:val="List"/>
+    <w:basedOn w:val="Lista"/>
     <w:qFormat/>
     <w:rsid w:val="007347EC"/>
     <w:pPr>
@@ -8739,7 +8722,7 @@
   </w:style>
   <w:style w:type="paragraph" w:customStyle="1" w:styleId="Requirement-Header">
     <w:name w:val="Requirement - Header"/>
-    <w:basedOn w:val="List"/>
+    <w:basedOn w:val="Lista"/>
     <w:next w:val="Requirement-Body"/>
     <w:qFormat/>
     <w:rsid w:val="00C61300"/>
@@ -8753,9 +8736,9 @@
       <w:lang w:val="es-ES"/>
     </w:rPr>
   </w:style>
-  <w:style w:type="character" w:styleId="Strong">
+  <w:style w:type="character" w:styleId="Textoennegrita">
     <w:name w:val="Strong"/>
-    <w:basedOn w:val="DefaultParagraphFont"/>
+    <w:basedOn w:val="Fuentedeprrafopredeter"/>
     <w:uiPriority w:val="22"/>
     <w:qFormat/>
     <w:rsid w:val="00C41FD1"/>
@@ -8764,11 +8747,11 @@
       <w:bCs/>
     </w:rPr>
   </w:style>
-  <w:style w:type="paragraph" w:styleId="Title">
+  <w:style w:type="paragraph" w:styleId="Ttulo">
     <w:name w:val="Title"/>
     <w:basedOn w:val="Normal"/>
     <w:next w:val="Normal"/>
-    <w:link w:val="TitleChar"/>
+    <w:link w:val="TtuloCar"/>
     <w:uiPriority w:val="10"/>
     <w:qFormat/>
     <w:rsid w:val="00C41FD1"/>
@@ -8789,10 +8772,10 @@
       <w:szCs w:val="56"/>
     </w:rPr>
   </w:style>
-  <w:style w:type="character" w:customStyle="1" w:styleId="TitleChar">
-    <w:name w:val="Title Char"/>
-    <w:basedOn w:val="DefaultParagraphFont"/>
-    <w:link w:val="Title"/>
+  <w:style w:type="character" w:customStyle="1" w:styleId="TtuloCar">
+    <w:name w:val="Título Car"/>
+    <w:basedOn w:val="Fuentedeprrafopredeter"/>
+    <w:link w:val="Ttulo"/>
     <w:uiPriority w:val="10"/>
     <w:rsid w:val="00C41FD1"/>
     <w:rPr>
@@ -8832,7 +8815,7 @@
           </w:pPr>
           <w:r>
             <w:rPr>
-              <w:rStyle w:val="PlaceholderText"/>
+              <w:rStyle w:val="Textodelmarcadordeposicin"/>
             </w:rPr>
             <w:t>Haga clic o pulse aquí para escribir texto.</w:t>
           </w:r>
@@ -8861,7 +8844,7 @@
           </w:pPr>
           <w:r>
             <w:rPr>
-              <w:rStyle w:val="PlaceholderText"/>
+              <w:rStyle w:val="Textodelmarcadordeposicin"/>
             </w:rPr>
             <w:t>Haga clic o pulse aquí para escribir texto.</w:t>
           </w:r>
@@ -8890,7 +8873,7 @@
           </w:pPr>
           <w:r>
             <w:rPr>
-              <w:rStyle w:val="PlaceholderText"/>
+              <w:rStyle w:val="Textodelmarcadordeposicin"/>
             </w:rPr>
             <w:t>Haga clic o pulse aquí para escribir texto.</w:t>
           </w:r>
@@ -8919,7 +8902,7 @@
           </w:pPr>
           <w:r>
             <w:rPr>
-              <w:rStyle w:val="PlaceholderText"/>
+              <w:rStyle w:val="Textodelmarcadordeposicin"/>
             </w:rPr>
             <w:t>Haga clic o pulse aquí para escribir texto.</w:t>
           </w:r>
@@ -8948,7 +8931,7 @@
           </w:pPr>
           <w:r>
             <w:rPr>
-              <w:rStyle w:val="PlaceholderText"/>
+              <w:rStyle w:val="Textodelmarcadordeposicin"/>
             </w:rPr>
             <w:t>Haga clic o pulse aquí para escribir texto.</w:t>
           </w:r>
@@ -8977,7 +8960,7 @@
           </w:pPr>
           <w:r>
             <w:rPr>
-              <w:rStyle w:val="PlaceholderText"/>
+              <w:rStyle w:val="Textodelmarcadordeposicin"/>
             </w:rPr>
             <w:t>Haga clic o pulse aquí para escribir texto.</w:t>
           </w:r>
@@ -9006,7 +8989,7 @@
           </w:pPr>
           <w:r>
             <w:rPr>
-              <w:rStyle w:val="PlaceholderText"/>
+              <w:rStyle w:val="Textodelmarcadordeposicin"/>
             </w:rPr>
             <w:t>Haga clic o pulse aquí para escribir texto.</w:t>
           </w:r>
@@ -9035,7 +9018,7 @@
           </w:pPr>
           <w:r>
             <w:rPr>
-              <w:rStyle w:val="PlaceholderText"/>
+              <w:rStyle w:val="Textodelmarcadordeposicin"/>
             </w:rPr>
             <w:t>Haga clic o pulse aquí para escribir texto.</w:t>
           </w:r>
@@ -9064,7 +9047,7 @@
           </w:pPr>
           <w:r>
             <w:rPr>
-              <w:rStyle w:val="PlaceholderText"/>
+              <w:rStyle w:val="Textodelmarcadordeposicin"/>
             </w:rPr>
             <w:t>Haga clic o pulse aquí para escribir texto.</w:t>
           </w:r>
@@ -9093,7 +9076,7 @@
           </w:pPr>
           <w:r>
             <w:rPr>
-              <w:rStyle w:val="PlaceholderText"/>
+              <w:rStyle w:val="Textodelmarcadordeposicin"/>
             </w:rPr>
             <w:t>Haga clic o pulse aquí para escribir texto.</w:t>
           </w:r>
@@ -9122,7 +9105,7 @@
           </w:pPr>
           <w:r>
             <w:rPr>
-              <w:rStyle w:val="PlaceholderText"/>
+              <w:rStyle w:val="Textodelmarcadordeposicin"/>
             </w:rPr>
             <w:t>Haga clic o pulse aquí para escribir texto.</w:t>
           </w:r>
@@ -9151,7 +9134,7 @@
           </w:pPr>
           <w:r>
             <w:rPr>
-              <w:rStyle w:val="PlaceholderText"/>
+              <w:rStyle w:val="Textodelmarcadordeposicin"/>
             </w:rPr>
             <w:t>Haga clic o pulse aquí para escribir texto.</w:t>
           </w:r>
@@ -9180,7 +9163,7 @@
           </w:pPr>
           <w:r>
             <w:rPr>
-              <w:rStyle w:val="PlaceholderText"/>
+              <w:rStyle w:val="Textodelmarcadordeposicin"/>
             </w:rPr>
             <w:t>Haga clic o pulse aquí para escribir texto.</w:t>
           </w:r>
@@ -9209,7 +9192,7 @@
           </w:pPr>
           <w:r>
             <w:rPr>
-              <w:rStyle w:val="PlaceholderText"/>
+              <w:rStyle w:val="Textodelmarcadordeposicin"/>
             </w:rPr>
             <w:t>Haga clic o pulse aquí para escribir texto.</w:t>
           </w:r>
@@ -9238,7 +9221,7 @@
           </w:pPr>
           <w:r>
             <w:rPr>
-              <w:rStyle w:val="PlaceholderText"/>
+              <w:rStyle w:val="Textodelmarcadordeposicin"/>
             </w:rPr>
             <w:t>Haga clic o pulse aquí para escribir texto.</w:t>
           </w:r>
@@ -9267,7 +9250,7 @@
           </w:pPr>
           <w:r>
             <w:rPr>
-              <w:rStyle w:val="PlaceholderText"/>
+              <w:rStyle w:val="Textodelmarcadordeposicin"/>
             </w:rPr>
             <w:t>Haga clic o pulse aquí para escribir texto.</w:t>
           </w:r>
@@ -9296,7 +9279,7 @@
           </w:pPr>
           <w:r>
             <w:rPr>
-              <w:rStyle w:val="PlaceholderText"/>
+              <w:rStyle w:val="Textodelmarcadordeposicin"/>
             </w:rPr>
             <w:t>Haga clic o pulse aquí para escribir texto.</w:t>
           </w:r>
@@ -9325,7 +9308,7 @@
           </w:pPr>
           <w:r>
             <w:rPr>
-              <w:rStyle w:val="PlaceholderText"/>
+              <w:rStyle w:val="Textodelmarcadordeposicin"/>
             </w:rPr>
             <w:t>Haga clic o pulse aquí para escribir texto.</w:t>
           </w:r>
@@ -9354,7 +9337,7 @@
           </w:pPr>
           <w:r>
             <w:rPr>
-              <w:rStyle w:val="PlaceholderText"/>
+              <w:rStyle w:val="Textodelmarcadordeposicin"/>
             </w:rPr>
             <w:t>Haga clic o pulse aquí para escribir texto.</w:t>
           </w:r>
@@ -9383,7 +9366,7 @@
           </w:pPr>
           <w:r>
             <w:rPr>
-              <w:rStyle w:val="PlaceholderText"/>
+              <w:rStyle w:val="Textodelmarcadordeposicin"/>
             </w:rPr>
             <w:t>Haga clic o pulse aquí para escribir texto.</w:t>
           </w:r>
@@ -9412,7 +9395,7 @@
           </w:pPr>
           <w:r>
             <w:rPr>
-              <w:rStyle w:val="PlaceholderText"/>
+              <w:rStyle w:val="Textodelmarcadordeposicin"/>
             </w:rPr>
             <w:t>Haga clic o pulse aquí para escribir texto.</w:t>
           </w:r>
@@ -9441,7 +9424,7 @@
           </w:pPr>
           <w:r>
             <w:rPr>
-              <w:rStyle w:val="PlaceholderText"/>
+              <w:rStyle w:val="Textodelmarcadordeposicin"/>
             </w:rPr>
             <w:t>Haga clic o pulse aquí para escribir texto.</w:t>
           </w:r>
@@ -9470,7 +9453,7 @@
           </w:pPr>
           <w:r>
             <w:rPr>
-              <w:rStyle w:val="PlaceholderText"/>
+              <w:rStyle w:val="Textodelmarcadordeposicin"/>
             </w:rPr>
             <w:t>Haga clic o pulse aquí para escribir texto.</w:t>
           </w:r>
@@ -9499,7 +9482,7 @@
           </w:pPr>
           <w:r>
             <w:rPr>
-              <w:rStyle w:val="PlaceholderText"/>
+              <w:rStyle w:val="Textodelmarcadordeposicin"/>
             </w:rPr>
             <w:t>Haga clic o pulse aquí para escribir texto.</w:t>
           </w:r>
@@ -9528,7 +9511,7 @@
           </w:pPr>
           <w:r>
             <w:rPr>
-              <w:rStyle w:val="PlaceholderText"/>
+              <w:rStyle w:val="Textodelmarcadordeposicin"/>
             </w:rPr>
             <w:t>Haga clic o pulse aquí para escribir texto.</w:t>
           </w:r>
@@ -9557,7 +9540,7 @@
           </w:pPr>
           <w:r>
             <w:rPr>
-              <w:rStyle w:val="PlaceholderText"/>
+              <w:rStyle w:val="Textodelmarcadordeposicin"/>
             </w:rPr>
             <w:t>Haga clic o pulse aquí para escribir texto.</w:t>
           </w:r>
@@ -9586,7 +9569,7 @@
           </w:pPr>
           <w:r>
             <w:rPr>
-              <w:rStyle w:val="PlaceholderText"/>
+              <w:rStyle w:val="Textodelmarcadordeposicin"/>
             </w:rPr>
             <w:t>Haga clic o pulse aquí para escribir texto.</w:t>
           </w:r>
@@ -9615,7 +9598,7 @@
           </w:pPr>
           <w:r>
             <w:rPr>
-              <w:rStyle w:val="PlaceholderText"/>
+              <w:rStyle w:val="Textodelmarcadordeposicin"/>
             </w:rPr>
             <w:t>Haga clic o pulse aquí para escribir texto.</w:t>
           </w:r>
@@ -9644,7 +9627,7 @@
           </w:pPr>
           <w:r>
             <w:rPr>
-              <w:rStyle w:val="PlaceholderText"/>
+              <w:rStyle w:val="Textodelmarcadordeposicin"/>
             </w:rPr>
             <w:t>Haga clic o pulse aquí para escribir texto.</w:t>
           </w:r>
@@ -9673,7 +9656,7 @@
           </w:pPr>
           <w:r>
             <w:rPr>
-              <w:rStyle w:val="PlaceholderText"/>
+              <w:rStyle w:val="Textodelmarcadordeposicin"/>
             </w:rPr>
             <w:t>Haga clic o pulse aquí para escribir texto.</w:t>
           </w:r>
@@ -9702,7 +9685,7 @@
           </w:pPr>
           <w:r>
             <w:rPr>
-              <w:rStyle w:val="PlaceholderText"/>
+              <w:rStyle w:val="Textodelmarcadordeposicin"/>
             </w:rPr>
             <w:t>Haga clic o pulse aquí para escribir texto.</w:t>
           </w:r>
@@ -9731,7 +9714,7 @@
           </w:pPr>
           <w:r>
             <w:rPr>
-              <w:rStyle w:val="PlaceholderText"/>
+              <w:rStyle w:val="Textodelmarcadordeposicin"/>
             </w:rPr>
             <w:t>Haga clic o pulse aquí para escribir texto.</w:t>
           </w:r>
@@ -9760,7 +9743,7 @@
           </w:pPr>
           <w:r>
             <w:rPr>
-              <w:rStyle w:val="PlaceholderText"/>
+              <w:rStyle w:val="Textodelmarcadordeposicin"/>
             </w:rPr>
             <w:t>Haga clic o pulse aquí para escribir texto.</w:t>
           </w:r>
@@ -9789,7 +9772,7 @@
           </w:pPr>
           <w:r>
             <w:rPr>
-              <w:rStyle w:val="PlaceholderText"/>
+              <w:rStyle w:val="Textodelmarcadordeposicin"/>
             </w:rPr>
             <w:t>Haga clic o pulse aquí para escribir texto.</w:t>
           </w:r>
@@ -9818,7 +9801,7 @@
           </w:pPr>
           <w:r>
             <w:rPr>
-              <w:rStyle w:val="PlaceholderText"/>
+              <w:rStyle w:val="Textodelmarcadordeposicin"/>
             </w:rPr>
             <w:t>Haga clic o pulse aquí para escribir texto.</w:t>
           </w:r>
@@ -9847,36 +9830,7 @@
           </w:pPr>
           <w:r>
             <w:rPr>
-              <w:rStyle w:val="PlaceholderText"/>
-            </w:rPr>
-            <w:t>Haga clic o pulse aquí para escribir texto.</w:t>
-          </w:r>
-        </w:p>
-      </w:docPartBody>
-    </w:docPart>
-    <w:docPart>
-      <w:docPartPr>
-        <w:name w:val="C9EB6B82525A4C0398CC66DA47979238"/>
-        <w:category>
-          <w:name w:val="General"/>
-          <w:gallery w:val="placeholder"/>
-        </w:category>
-        <w:types>
-          <w:type w:val="bbPlcHdr"/>
-        </w:types>
-        <w:behaviors>
-          <w:behavior w:val="content"/>
-        </w:behaviors>
-        <w:guid w:val="{EB725A3F-5585-4286-ACA9-CF78E9E4A763}"/>
-      </w:docPartPr>
-      <w:docPartBody>
-        <w:p>
-          <w:pPr>
-            <w:pStyle w:val="C9EB6B82525A4C0398CC66DA47979238"/>
-          </w:pPr>
-          <w:r>
-            <w:rPr>
-              <w:rStyle w:val="PlaceholderText"/>
+              <w:rStyle w:val="Textodelmarcadordeposicin"/>
             </w:rPr>
             <w:t>Haga clic o pulse aquí para escribir texto.</w:t>
           </w:r>
@@ -9905,7 +9859,7 @@
           </w:pPr>
           <w:r>
             <w:rPr>
-              <w:rStyle w:val="PlaceholderText"/>
+              <w:rStyle w:val="Textodelmarcadordeposicin"/>
             </w:rPr>
             <w:t>Haga clic o pulse aquí para escribir texto.</w:t>
           </w:r>
@@ -9934,7 +9888,7 @@
           </w:pPr>
           <w:r>
             <w:rPr>
-              <w:rStyle w:val="PlaceholderText"/>
+              <w:rStyle w:val="Textodelmarcadordeposicin"/>
             </w:rPr>
             <w:t>Haga clic o pulse aquí para escribir texto.</w:t>
           </w:r>
@@ -9963,7 +9917,7 @@
           </w:pPr>
           <w:r>
             <w:rPr>
-              <w:rStyle w:val="PlaceholderText"/>
+              <w:rStyle w:val="Textodelmarcadordeposicin"/>
             </w:rPr>
             <w:t>Haga clic o pulse aquí para escribir texto.</w:t>
           </w:r>
@@ -9992,7 +9946,7 @@
           </w:pPr>
           <w:r>
             <w:rPr>
-              <w:rStyle w:val="PlaceholderText"/>
+              <w:rStyle w:val="Textodelmarcadordeposicin"/>
             </w:rPr>
             <w:t>Haga clic o pulse aquí para escribir texto.</w:t>
           </w:r>
@@ -10021,7 +9975,7 @@
           </w:pPr>
           <w:r>
             <w:rPr>
-              <w:rStyle w:val="PlaceholderText"/>
+              <w:rStyle w:val="Textodelmarcadordeposicin"/>
             </w:rPr>
             <w:t>Haga clic o pulse aquí para escribir texto.</w:t>
           </w:r>
@@ -10050,7 +10004,7 @@
           </w:pPr>
           <w:r>
             <w:rPr>
-              <w:rStyle w:val="PlaceholderText"/>
+              <w:rStyle w:val="Textodelmarcadordeposicin"/>
             </w:rPr>
             <w:t>Haga clic o pulse aquí para escribir texto.</w:t>
           </w:r>
@@ -10179,6 +10133,7 @@
     <w:rsid w:val="00AE0F65"/>
     <w:rsid w:val="00B30056"/>
     <w:rsid w:val="00B50831"/>
+    <w:rsid w:val="00B52152"/>
     <w:rsid w:val="00BB57C2"/>
     <w:rsid w:val="00BE3A2B"/>
     <w:rsid w:val="00C41BFE"/>
@@ -10190,6 +10145,7 @@
     <w:rsid w:val="00DA7CCF"/>
     <w:rsid w:val="00E25325"/>
     <w:rsid w:val="00E64FA8"/>
+    <w:rsid w:val="00ED3F39"/>
     <w:rsid w:val="00F22BBC"/>
     <w:rsid w:val="00F972FE"/>
   </w:rsids>
@@ -10208,8 +10164,8 @@
   </m:mathPr>
   <w:themeFontLang w:val="es-ES"/>
   <w:clrSchemeMapping w:bg1="light1" w:t1="dark1" w:bg2="light2" w:t2="dark2" w:accent1="accent1" w:accent2="accent2" w:accent3="accent3" w:accent4="accent4" w:accent5="accent5" w:accent6="accent6" w:hyperlink="hyperlink" w:followedHyperlink="followedHyperlink"/>
-  <w:decimalSymbol w:val="."/>
-  <w:listSeparator w:val=","/>
+  <w:decimalSymbol w:val=","/>
+  <w:listSeparator w:val=";"/>
   <w15:chartTrackingRefBased/>
 </w:settings>
 </file>
@@ -10615,13 +10571,13 @@
     <w:name w:val="Normal"/>
     <w:qFormat/>
   </w:style>
-  <w:style w:type="character" w:default="1" w:styleId="DefaultParagraphFont">
+  <w:style w:type="character" w:default="1" w:styleId="Fuentedeprrafopredeter">
     <w:name w:val="Default Paragraph Font"/>
     <w:uiPriority w:val="1"/>
     <w:semiHidden/>
     <w:unhideWhenUsed/>
   </w:style>
-  <w:style w:type="table" w:default="1" w:styleId="TableNormal">
+  <w:style w:type="table" w:default="1" w:styleId="Tablanormal">
     <w:name w:val="Normal Table"/>
     <w:uiPriority w:val="99"/>
     <w:semiHidden/>
@@ -10636,15 +10592,15 @@
       </w:tblCellMar>
     </w:tblPr>
   </w:style>
-  <w:style w:type="numbering" w:default="1" w:styleId="NoList">
+  <w:style w:type="numbering" w:default="1" w:styleId="Sinlista">
     <w:name w:val="No List"/>
     <w:uiPriority w:val="99"/>
     <w:semiHidden/>
     <w:unhideWhenUsed/>
   </w:style>
-  <w:style w:type="character" w:styleId="PlaceholderText">
+  <w:style w:type="character" w:styleId="Textodelmarcadordeposicin">
     <w:name w:val="Placeholder Text"/>
-    <w:basedOn w:val="DefaultParagraphFont"/>
+    <w:basedOn w:val="Fuentedeprrafopredeter"/>
     <w:uiPriority w:val="99"/>
     <w:semiHidden/>
     <w:rsid w:val="00AD2A82"/>

</xml_diff>

<commit_message>
doc: Student 1 Doc Modified
</commit_message>
<xml_diff>
--- a/reports/Student#1/01 - Requirements - Student #1.docx
+++ b/reports/Student#1/01 - Requirements - Student #1.docx
@@ -1390,7 +1390,13 @@
         </w:sdtPr>
         <w:sdtContent>
           <w:r>
-            <w:t xml:space="preserve">    </w:t>
+            <w:t xml:space="preserve">  </w:t>
+          </w:r>
+          <w:r>
+            <w:t>X</w:t>
+          </w:r>
+          <w:r>
+            <w:t xml:space="preserve">  </w:t>
           </w:r>
         </w:sdtContent>
       </w:sdt>
@@ -1787,7 +1793,13 @@
         </w:sdtPr>
         <w:sdtContent>
           <w:r>
-            <w:t xml:space="preserve">    </w:t>
+            <w:t xml:space="preserve">  </w:t>
+          </w:r>
+          <w:r>
+            <w:t>X</w:t>
+          </w:r>
+          <w:r>
+            <w:t xml:space="preserve">  </w:t>
           </w:r>
         </w:sdtContent>
       </w:sdt>
@@ -2201,7 +2213,13 @@
         </w:sdtPr>
         <w:sdtContent>
           <w:r>
-            <w:t xml:space="preserve">    </w:t>
+            <w:t xml:space="preserve">  </w:t>
+          </w:r>
+          <w:r>
+            <w:t>X</w:t>
+          </w:r>
+          <w:r>
+            <w:t xml:space="preserve">  </w:t>
           </w:r>
         </w:sdtContent>
       </w:sdt>
@@ -2517,7 +2535,13 @@
         </w:sdtPr>
         <w:sdtContent>
           <w:r>
-            <w:t xml:space="preserve">    </w:t>
+            <w:t xml:space="preserve">  </w:t>
+          </w:r>
+          <w:r>
+            <w:t>X</w:t>
+          </w:r>
+          <w:r>
+            <w:t xml:space="preserve">  </w:t>
           </w:r>
         </w:sdtContent>
       </w:sdt>
@@ -2583,7 +2607,13 @@
         </w:sdtPr>
         <w:sdtContent>
           <w:r>
-            <w:t xml:space="preserve">    </w:t>
+            <w:t xml:space="preserve">  </w:t>
+          </w:r>
+          <w:r>
+            <w:t>X</w:t>
+          </w:r>
+          <w:r>
+            <w:t xml:space="preserve">  </w:t>
           </w:r>
         </w:sdtContent>
       </w:sdt>
@@ -10259,8 +10289,10 @@
     <w:rsid w:val="00802250"/>
     <w:rsid w:val="008A1472"/>
     <w:rsid w:val="008B1087"/>
+    <w:rsid w:val="00902A44"/>
     <w:rsid w:val="0093034B"/>
     <w:rsid w:val="00953D97"/>
+    <w:rsid w:val="009B4DF9"/>
     <w:rsid w:val="00A222AC"/>
     <w:rsid w:val="00A47EDD"/>
     <w:rsid w:val="00AD2A82"/>

</xml_diff>

<commit_message>
doc: Student 1 Doc Updated
</commit_message>
<xml_diff>
--- a/reports/Student#1/01 - Requirements - Student #1.docx
+++ b/reports/Student#1/01 - Requirements - Student #1.docx
@@ -228,7 +228,7 @@
                     <w:kern w:val="0"/>
                     <w14:ligatures w14:val="none"/>
                   </w:rPr>
-                  <w:t>2</w:t>
+                  <w:t>3</w:t>
                 </w:r>
                 <w:r>
                   <w:rPr>
@@ -591,7 +591,7 @@
                     <w:kern w:val="0"/>
                     <w14:ligatures w14:val="none"/>
                   </w:rPr>
-                  <w:t>March</w:t>
+                  <w:t>April</w:t>
                 </w:r>
                 <w:r>
                   <w:rPr>
@@ -599,8 +599,9 @@
                     <w:kern w:val="0"/>
                     <w14:ligatures w14:val="none"/>
                   </w:rPr>
-                  <w:t xml:space="preserve"> 1</w:t>
+                  <w:t xml:space="preserve"> </w:t>
                 </w:r>
+                <w:proofErr w:type="gramStart"/>
                 <w:r>
                   <w:rPr>
                     <w:rFonts w:asciiTheme="majorHAnsi" w:hAnsiTheme="majorHAnsi" w:cstheme="majorHAnsi"/>
@@ -617,6 +618,7 @@
                   </w:rPr>
                   <w:t>th</w:t>
                 </w:r>
+                <w:proofErr w:type="gramEnd"/>
                 <w:r>
                   <w:rPr>
                     <w:rFonts w:asciiTheme="majorHAnsi" w:hAnsiTheme="majorHAnsi" w:cstheme="majorHAnsi"/>
@@ -2896,7 +2898,13 @@
         </w:sdtPr>
         <w:sdtContent>
           <w:r>
-            <w:t xml:space="preserve">    </w:t>
+            <w:t xml:space="preserve">  </w:t>
+          </w:r>
+          <w:r>
+            <w:t>X</w:t>
+          </w:r>
+          <w:r>
+            <w:t xml:space="preserve">  </w:t>
           </w:r>
         </w:sdtContent>
       </w:sdt>
@@ -3041,7 +3049,13 @@
         </w:sdtPr>
         <w:sdtContent>
           <w:r>
-            <w:t xml:space="preserve">    </w:t>
+            <w:t xml:space="preserve">  </w:t>
+          </w:r>
+          <w:r>
+            <w:t>X</w:t>
+          </w:r>
+          <w:r>
+            <w:t xml:space="preserve">  </w:t>
           </w:r>
         </w:sdtContent>
       </w:sdt>
@@ -3170,7 +3184,13 @@
         </w:sdtPr>
         <w:sdtContent>
           <w:r>
-            <w:t xml:space="preserve">    </w:t>
+            <w:t xml:space="preserve">  </w:t>
+          </w:r>
+          <w:r>
+            <w:t>X</w:t>
+          </w:r>
+          <w:r>
+            <w:t xml:space="preserve">  </w:t>
           </w:r>
         </w:sdtContent>
       </w:sdt>
@@ -10287,6 +10307,8 @@
     <w:rsid w:val="003E03A9"/>
     <w:rsid w:val="003E4CEE"/>
     <w:rsid w:val="004250DD"/>
+    <w:rsid w:val="00463A7B"/>
+    <w:rsid w:val="00471D33"/>
     <w:rsid w:val="004B3100"/>
     <w:rsid w:val="004B3499"/>
     <w:rsid w:val="00562343"/>

</xml_diff>

<commit_message>
docs: Student 1 Doc Update
</commit_message>
<xml_diff>
--- a/reports/Student#1/01 - Requirements - Student #1.docx
+++ b/reports/Student#1/01 - Requirements - Student #1.docx
@@ -4,7 +4,7 @@
   <w:body>
     <w:p>
       <w:pPr>
-        <w:pStyle w:val="Ttulo1"/>
+        <w:pStyle w:val="Heading1"/>
         <w:spacing w:before="0"/>
         <w:rPr>
           <w:rFonts w:cstheme="majorHAnsi"/>
@@ -493,7 +493,23 @@
                     <w:kern w:val="0"/>
                     <w14:ligatures w14:val="none"/>
                   </w:rPr>
-                  <w:t xml:space="preserve"> manager, developer, tester</w:t>
+                  <w:t xml:space="preserve"> </w:t>
+                </w:r>
+                <w:r>
+                  <w:rPr>
+                    <w:rFonts w:asciiTheme="majorHAnsi" w:hAnsiTheme="majorHAnsi" w:cstheme="majorHAnsi"/>
+                    <w:kern w:val="0"/>
+                    <w14:ligatures w14:val="none"/>
+                  </w:rPr>
+                  <w:t>analyser</w:t>
+                </w:r>
+                <w:r>
+                  <w:rPr>
+                    <w:rFonts w:asciiTheme="majorHAnsi" w:hAnsiTheme="majorHAnsi" w:cstheme="majorHAnsi"/>
+                    <w:kern w:val="0"/>
+                    <w14:ligatures w14:val="none"/>
+                  </w:rPr>
+                  <w:t>, developer, tester</w:t>
                 </w:r>
                 <w:r>
                   <w:rPr>
@@ -591,7 +607,7 @@
                     <w:kern w:val="0"/>
                     <w14:ligatures w14:val="none"/>
                   </w:rPr>
-                  <w:t>April</w:t>
+                  <w:t>May</w:t>
                 </w:r>
                 <w:r>
                   <w:rPr>
@@ -601,14 +617,13 @@
                   </w:rPr>
                   <w:t xml:space="preserve"> </w:t>
                 </w:r>
-                <w:proofErr w:type="gramStart"/>
                 <w:r>
                   <w:rPr>
                     <w:rFonts w:asciiTheme="majorHAnsi" w:hAnsiTheme="majorHAnsi" w:cstheme="majorHAnsi"/>
                     <w:kern w:val="0"/>
                     <w14:ligatures w14:val="none"/>
                   </w:rPr>
-                  <w:t>3</w:t>
+                  <w:t>26</w:t>
                 </w:r>
                 <w:r>
                   <w:rPr>
@@ -618,7 +633,6 @@
                   </w:rPr>
                   <w:t>th</w:t>
                 </w:r>
-                <w:proofErr w:type="gramEnd"/>
                 <w:r>
                   <w:rPr>
                     <w:rFonts w:asciiTheme="majorHAnsi" w:hAnsiTheme="majorHAnsi" w:cstheme="majorHAnsi"/>
@@ -654,7 +668,7 @@
     </w:p>
     <w:p>
       <w:pPr>
-        <w:pStyle w:val="Ttulo1"/>
+        <w:pStyle w:val="Heading1"/>
         <w:spacing w:before="0"/>
         <w:rPr>
           <w:rFonts w:cstheme="majorHAnsi"/>
@@ -688,7 +702,7 @@
     </w:p>
     <w:p>
       <w:pPr>
-        <w:pStyle w:val="Ttulo2"/>
+        <w:pStyle w:val="Heading2"/>
         <w:rPr>
           <w:rFonts w:cstheme="majorHAnsi"/>
         </w:rPr>
@@ -724,7 +738,7 @@
     </w:p>
     <w:p>
       <w:pPr>
-        <w:pStyle w:val="Ttulo2"/>
+        <w:pStyle w:val="Heading2"/>
         <w:rPr>
           <w:rFonts w:cstheme="majorHAnsi"/>
         </w:rPr>
@@ -960,7 +974,7 @@
     </w:p>
     <w:p>
       <w:pPr>
-        <w:pStyle w:val="Ttulo2"/>
+        <w:pStyle w:val="Heading2"/>
         <w:rPr>
           <w:rFonts w:cstheme="majorHAnsi"/>
         </w:rPr>
@@ -993,7 +1007,7 @@
     </w:p>
     <w:p>
       <w:pPr>
-        <w:pStyle w:val="Ttulo2"/>
+        <w:pStyle w:val="Heading2"/>
         <w:rPr>
           <w:rFonts w:cstheme="majorHAnsi"/>
         </w:rPr>
@@ -1026,7 +1040,7 @@
     </w:p>
     <w:p>
       <w:pPr>
-        <w:pStyle w:val="Ttulo2"/>
+        <w:pStyle w:val="Heading2"/>
         <w:rPr>
           <w:rFonts w:cstheme="majorHAnsi"/>
         </w:rPr>
@@ -1154,7 +1168,7 @@
     </w:p>
     <w:p>
       <w:pPr>
-        <w:pStyle w:val="Ttulo1"/>
+        <w:pStyle w:val="Heading1"/>
         <w:tabs>
           <w:tab w:val="left" w:pos="284"/>
         </w:tabs>
@@ -1193,7 +1207,7 @@
     </w:p>
     <w:p>
       <w:pPr>
-        <w:pStyle w:val="Ttulo2"/>
+        <w:pStyle w:val="Heading2"/>
         <w:rPr>
           <w:rFonts w:cstheme="majorHAnsi"/>
           <w:lang w:val="en-US"/>
@@ -1556,7 +1570,7 @@
       </w:r>
       <w:r>
         <w:rPr>
-          <w:rStyle w:val="Textoennegrita"/>
+          <w:rStyle w:val="Strong"/>
           <w:lang w:val="en-GB"/>
         </w:rPr>
         <w:t>cost</w:t>
@@ -2247,7 +2261,7 @@
     <w:bookmarkEnd w:id="1"/>
     <w:p>
       <w:pPr>
-        <w:pStyle w:val="Ttulo2"/>
+        <w:pStyle w:val="Heading2"/>
         <w:rPr>
           <w:rFonts w:cstheme="majorHAnsi"/>
         </w:rPr>
@@ -2283,7 +2297,7 @@
     </w:p>
     <w:p>
       <w:pPr>
-        <w:pStyle w:val="Ttulo2"/>
+        <w:pStyle w:val="Heading2"/>
         <w:rPr>
           <w:rFonts w:cstheme="majorHAnsi"/>
         </w:rPr>
@@ -2319,7 +2333,7 @@
     </w:p>
     <w:p>
       <w:pPr>
-        <w:pStyle w:val="Ttulo2"/>
+        <w:pStyle w:val="Heading2"/>
         <w:rPr>
           <w:rFonts w:cstheme="majorHAnsi"/>
         </w:rPr>
@@ -2568,7 +2582,7 @@
     </w:p>
     <w:p>
       <w:pPr>
-        <w:pStyle w:val="Ttulo2"/>
+        <w:pStyle w:val="Heading2"/>
         <w:rPr>
           <w:rFonts w:cstheme="majorHAnsi"/>
         </w:rPr>
@@ -2666,7 +2680,7 @@
     </w:p>
     <w:p>
       <w:pPr>
-        <w:pStyle w:val="Ttulo1"/>
+        <w:pStyle w:val="Heading1"/>
         <w:pBdr>
           <w:top w:val="single" w:sz="8" w:space="1" w:color="auto"/>
           <w:left w:val="single" w:sz="8" w:space="4" w:color="auto"/>
@@ -2709,7 +2723,7 @@
     </w:p>
     <w:p>
       <w:pPr>
-        <w:pStyle w:val="Ttulo2"/>
+        <w:pStyle w:val="Heading2"/>
         <w:rPr>
           <w:rFonts w:cstheme="majorHAnsi"/>
         </w:rPr>
@@ -2745,7 +2759,7 @@
     </w:p>
     <w:p>
       <w:pPr>
-        <w:pStyle w:val="Ttulo2"/>
+        <w:pStyle w:val="Heading2"/>
         <w:rPr>
           <w:rFonts w:cstheme="majorHAnsi"/>
         </w:rPr>
@@ -3066,7 +3080,7 @@
     </w:p>
     <w:p>
       <w:pPr>
-        <w:pStyle w:val="Ttulo2"/>
+        <w:pStyle w:val="Heading2"/>
         <w:rPr>
           <w:rFonts w:cstheme="majorHAnsi"/>
         </w:rPr>
@@ -3102,7 +3116,7 @@
     </w:p>
     <w:p>
       <w:pPr>
-        <w:pStyle w:val="Ttulo2"/>
+        <w:pStyle w:val="Heading2"/>
         <w:rPr>
           <w:rFonts w:cstheme="majorHAnsi"/>
         </w:rPr>
@@ -3135,7 +3149,7 @@
     </w:p>
     <w:p>
       <w:pPr>
-        <w:pStyle w:val="Ttulo2"/>
+        <w:pStyle w:val="Heading2"/>
         <w:rPr>
           <w:rFonts w:cstheme="majorHAnsi"/>
         </w:rPr>
@@ -3208,7 +3222,7 @@
     </w:p>
     <w:p>
       <w:pPr>
-        <w:pStyle w:val="Ttulo1"/>
+        <w:pStyle w:val="Heading1"/>
         <w:tabs>
           <w:tab w:val="left" w:pos="284"/>
         </w:tabs>
@@ -3245,7 +3259,7 @@
     </w:p>
     <w:p>
       <w:pPr>
-        <w:pStyle w:val="Ttulo2"/>
+        <w:pStyle w:val="Heading2"/>
         <w:rPr>
           <w:rFonts w:cstheme="majorHAnsi"/>
         </w:rPr>
@@ -3291,7 +3305,13 @@
         </w:sdtPr>
         <w:sdtContent>
           <w:r>
-            <w:t xml:space="preserve">    </w:t>
+            <w:t xml:space="preserve">  </w:t>
+          </w:r>
+          <w:r>
+            <w:t>X</w:t>
+          </w:r>
+          <w:r>
+            <w:t xml:space="preserve">  </w:t>
           </w:r>
         </w:sdtContent>
       </w:sdt>
@@ -3302,7 +3322,7 @@
     </w:p>
     <w:p>
       <w:pPr>
-        <w:pStyle w:val="Ttulo2"/>
+        <w:pStyle w:val="Heading2"/>
         <w:rPr>
           <w:rFonts w:cstheme="majorHAnsi"/>
         </w:rPr>
@@ -3335,7 +3355,7 @@
     </w:p>
     <w:p>
       <w:pPr>
-        <w:pStyle w:val="Ttulo2"/>
+        <w:pStyle w:val="Heading2"/>
         <w:rPr>
           <w:rFonts w:cstheme="majorHAnsi"/>
         </w:rPr>
@@ -3368,7 +3388,7 @@
     </w:p>
     <w:p>
       <w:pPr>
-        <w:pStyle w:val="Ttulo2"/>
+        <w:pStyle w:val="Heading2"/>
         <w:rPr>
           <w:rFonts w:cstheme="majorHAnsi"/>
         </w:rPr>
@@ -3435,7 +3455,13 @@
         </w:sdtPr>
         <w:sdtContent>
           <w:r>
-            <w:t xml:space="preserve">    </w:t>
+            <w:t xml:space="preserve">  </w:t>
+          </w:r>
+          <w:r>
+            <w:t>X</w:t>
+          </w:r>
+          <w:r>
+            <w:t xml:space="preserve">  </w:t>
           </w:r>
         </w:sdtContent>
       </w:sdt>
@@ -3452,7 +3478,7 @@
     </w:p>
     <w:p>
       <w:pPr>
-        <w:pStyle w:val="Ttulo2"/>
+        <w:pStyle w:val="Heading2"/>
         <w:rPr>
           <w:rFonts w:cstheme="majorHAnsi"/>
         </w:rPr>
@@ -3507,7 +3533,13 @@
         </w:sdtPr>
         <w:sdtContent>
           <w:r>
-            <w:t xml:space="preserve">    </w:t>
+            <w:t xml:space="preserve">  </w:t>
+          </w:r>
+          <w:r>
+            <w:t>X</w:t>
+          </w:r>
+          <w:r>
+            <w:t xml:space="preserve">  </w:t>
           </w:r>
         </w:sdtContent>
       </w:sdt>
@@ -3544,7 +3576,13 @@
         </w:sdtPr>
         <w:sdtContent>
           <w:r>
-            <w:t xml:space="preserve">    </w:t>
+            <w:t xml:space="preserve">  </w:t>
+          </w:r>
+          <w:r>
+            <w:t>X</w:t>
+          </w:r>
+          <w:r>
+            <w:t xml:space="preserve">  </w:t>
           </w:r>
         </w:sdtContent>
       </w:sdt>
@@ -3580,7 +3618,7 @@
     </w:p>
     <w:p>
       <w:pPr>
-        <w:pStyle w:val="Ttulo1"/>
+        <w:pStyle w:val="Heading1"/>
         <w:spacing w:before="0"/>
         <w:rPr>
           <w:rFonts w:cstheme="majorHAnsi"/>
@@ -3614,7 +3652,7 @@
     </w:p>
     <w:p>
       <w:pPr>
-        <w:pStyle w:val="Ttulo2"/>
+        <w:pStyle w:val="Heading2"/>
         <w:rPr>
           <w:rFonts w:cstheme="majorHAnsi"/>
         </w:rPr>
@@ -3650,7 +3688,7 @@
     </w:p>
     <w:p>
       <w:pPr>
-        <w:pStyle w:val="Ttulo2"/>
+        <w:pStyle w:val="Heading2"/>
         <w:rPr>
           <w:rFonts w:cstheme="majorHAnsi"/>
         </w:rPr>
@@ -3683,7 +3721,7 @@
     </w:p>
     <w:p>
       <w:pPr>
-        <w:pStyle w:val="Ttulo2"/>
+        <w:pStyle w:val="Heading2"/>
         <w:rPr>
           <w:rFonts w:cstheme="majorHAnsi"/>
         </w:rPr>
@@ -3716,7 +3754,7 @@
     </w:p>
     <w:p>
       <w:pPr>
-        <w:pStyle w:val="Ttulo2"/>
+        <w:pStyle w:val="Heading2"/>
         <w:rPr>
           <w:rFonts w:cstheme="majorHAnsi"/>
         </w:rPr>
@@ -3749,7 +3787,7 @@
     </w:p>
     <w:p>
       <w:pPr>
-        <w:pStyle w:val="Ttulo2"/>
+        <w:pStyle w:val="Heading2"/>
         <w:rPr>
           <w:rFonts w:cstheme="majorHAnsi"/>
         </w:rPr>
@@ -3827,7 +3865,7 @@
     </w:p>
     <w:p>
       <w:pPr>
-        <w:pStyle w:val="Ttulo1"/>
+        <w:pStyle w:val="Heading1"/>
         <w:tabs>
           <w:tab w:val="left" w:pos="284"/>
         </w:tabs>
@@ -3866,7 +3904,7 @@
     </w:p>
     <w:p>
       <w:pPr>
-        <w:pStyle w:val="Ttulo2"/>
+        <w:pStyle w:val="Heading2"/>
         <w:rPr>
           <w:rFonts w:cstheme="majorHAnsi"/>
           <w:lang w:val="en-US"/>
@@ -4088,7 +4126,7 @@
     </w:p>
     <w:p>
       <w:pPr>
-        <w:pStyle w:val="Ttulo2"/>
+        <w:pStyle w:val="Heading2"/>
         <w:rPr>
           <w:rFonts w:cstheme="majorHAnsi"/>
         </w:rPr>
@@ -4124,7 +4162,7 @@
     </w:p>
     <w:p>
       <w:pPr>
-        <w:pStyle w:val="Ttulo2"/>
+        <w:pStyle w:val="Heading2"/>
         <w:rPr>
           <w:rFonts w:cstheme="majorHAnsi"/>
         </w:rPr>
@@ -4160,7 +4198,7 @@
     </w:p>
     <w:p>
       <w:pPr>
-        <w:pStyle w:val="Ttulo2"/>
+        <w:pStyle w:val="Heading2"/>
         <w:rPr>
           <w:rFonts w:cstheme="majorHAnsi"/>
         </w:rPr>
@@ -4193,7 +4231,7 @@
     </w:p>
     <w:p>
       <w:pPr>
-        <w:pStyle w:val="Ttulo2"/>
+        <w:pStyle w:val="Heading2"/>
         <w:rPr>
           <w:rFonts w:cstheme="majorHAnsi"/>
         </w:rPr>
@@ -4253,7 +4291,7 @@
     </w:p>
     <w:p>
       <w:pPr>
-        <w:pStyle w:val="Ttulo1"/>
+        <w:pStyle w:val="Heading1"/>
         <w:pBdr>
           <w:top w:val="single" w:sz="8" w:space="1" w:color="auto"/>
           <w:left w:val="single" w:sz="8" w:space="4" w:color="auto"/>
@@ -4296,7 +4334,7 @@
     </w:p>
     <w:p>
       <w:pPr>
-        <w:pStyle w:val="Ttulo2"/>
+        <w:pStyle w:val="Heading2"/>
         <w:rPr>
           <w:rFonts w:cstheme="majorHAnsi"/>
         </w:rPr>
@@ -4332,7 +4370,7 @@
     </w:p>
     <w:p>
       <w:pPr>
-        <w:pStyle w:val="Ttulo2"/>
+        <w:pStyle w:val="Heading2"/>
         <w:rPr>
           <w:rFonts w:cstheme="majorHAnsi"/>
         </w:rPr>
@@ -4705,7 +4743,7 @@
     </w:p>
     <w:p>
       <w:pPr>
-        <w:pStyle w:val="Ttulo2"/>
+        <w:pStyle w:val="Heading2"/>
         <w:rPr>
           <w:rFonts w:cstheme="majorHAnsi"/>
         </w:rPr>
@@ -4741,7 +4779,7 @@
     </w:p>
     <w:p>
       <w:pPr>
-        <w:pStyle w:val="Ttulo2"/>
+        <w:pStyle w:val="Heading2"/>
         <w:rPr>
           <w:rFonts w:cstheme="majorHAnsi"/>
         </w:rPr>
@@ -4774,7 +4812,7 @@
     </w:p>
     <w:p>
       <w:pPr>
-        <w:pStyle w:val="Ttulo2"/>
+        <w:pStyle w:val="Heading2"/>
         <w:rPr>
           <w:rFonts w:cstheme="majorHAnsi"/>
         </w:rPr>
@@ -4859,7 +4897,7 @@
     </w:p>
     <w:p>
       <w:pPr>
-        <w:pStyle w:val="Ttulo1"/>
+        <w:pStyle w:val="Heading1"/>
         <w:tabs>
           <w:tab w:val="left" w:pos="284"/>
         </w:tabs>
@@ -4896,7 +4934,7 @@
     </w:p>
     <w:p>
       <w:pPr>
-        <w:pStyle w:val="Ttulo2"/>
+        <w:pStyle w:val="Heading2"/>
         <w:rPr>
           <w:rFonts w:cstheme="majorHAnsi"/>
         </w:rPr>
@@ -4929,7 +4967,7 @@
     </w:p>
     <w:p>
       <w:pPr>
-        <w:pStyle w:val="Ttulo2"/>
+        <w:pStyle w:val="Heading2"/>
         <w:rPr>
           <w:rFonts w:cstheme="majorHAnsi"/>
         </w:rPr>
@@ -4962,7 +5000,7 @@
     </w:p>
     <w:p>
       <w:pPr>
-        <w:pStyle w:val="Ttulo2"/>
+        <w:pStyle w:val="Heading2"/>
         <w:rPr>
           <w:rFonts w:cstheme="majorHAnsi"/>
         </w:rPr>
@@ -4995,7 +5033,7 @@
     </w:p>
     <w:p>
       <w:pPr>
-        <w:pStyle w:val="Ttulo2"/>
+        <w:pStyle w:val="Heading2"/>
         <w:rPr>
           <w:rFonts w:cstheme="majorHAnsi"/>
         </w:rPr>
@@ -5073,7 +5111,7 @@
     </w:p>
     <w:p>
       <w:pPr>
-        <w:pStyle w:val="Ttulo2"/>
+        <w:pStyle w:val="Heading2"/>
         <w:rPr>
           <w:rFonts w:cstheme="majorHAnsi"/>
         </w:rPr>
@@ -5175,7 +5213,7 @@
     </w:p>
     <w:p>
       <w:pPr>
-        <w:pStyle w:val="Ttulo1"/>
+        <w:pStyle w:val="Heading1"/>
         <w:spacing w:before="0"/>
         <w:rPr>
           <w:rFonts w:cstheme="majorHAnsi"/>
@@ -5209,7 +5247,7 @@
     </w:p>
     <w:p>
       <w:pPr>
-        <w:pStyle w:val="Ttulo2"/>
+        <w:pStyle w:val="Heading2"/>
         <w:rPr>
           <w:rFonts w:cstheme="majorHAnsi"/>
         </w:rPr>
@@ -5245,7 +5283,7 @@
     </w:p>
     <w:p>
       <w:pPr>
-        <w:pStyle w:val="Ttulo2"/>
+        <w:pStyle w:val="Heading2"/>
         <w:rPr>
           <w:rFonts w:cstheme="majorHAnsi"/>
         </w:rPr>
@@ -5278,7 +5316,7 @@
     </w:p>
     <w:p>
       <w:pPr>
-        <w:pStyle w:val="Ttulo2"/>
+        <w:pStyle w:val="Heading2"/>
         <w:rPr>
           <w:rFonts w:cstheme="majorHAnsi"/>
         </w:rPr>
@@ -5311,7 +5349,7 @@
     </w:p>
     <w:p>
       <w:pPr>
-        <w:pStyle w:val="Ttulo2"/>
+        <w:pStyle w:val="Heading2"/>
         <w:rPr>
           <w:rFonts w:cstheme="majorHAnsi"/>
         </w:rPr>
@@ -5344,7 +5382,7 @@
     </w:p>
     <w:p>
       <w:pPr>
-        <w:pStyle w:val="Ttulo2"/>
+        <w:pStyle w:val="Heading2"/>
         <w:rPr>
           <w:rFonts w:cstheme="majorHAnsi"/>
         </w:rPr>
@@ -5497,7 +5535,7 @@
     </w:p>
     <w:p>
       <w:pPr>
-        <w:pStyle w:val="Ttulo1"/>
+        <w:pStyle w:val="Heading1"/>
         <w:tabs>
           <w:tab w:val="left" w:pos="284"/>
         </w:tabs>
@@ -5536,7 +5574,7 @@
     </w:p>
     <w:p>
       <w:pPr>
-        <w:pStyle w:val="Ttulo2"/>
+        <w:pStyle w:val="Heading2"/>
         <w:rPr>
           <w:rFonts w:cstheme="majorHAnsi"/>
           <w:lang w:val="en-US"/>
@@ -5690,7 +5728,7 @@
     </w:p>
     <w:p>
       <w:pPr>
-        <w:pStyle w:val="Ttulo2"/>
+        <w:pStyle w:val="Heading2"/>
         <w:rPr>
           <w:rFonts w:cstheme="majorHAnsi"/>
         </w:rPr>
@@ -5726,7 +5764,7 @@
     </w:p>
     <w:p>
       <w:pPr>
-        <w:pStyle w:val="Ttulo2"/>
+        <w:pStyle w:val="Heading2"/>
         <w:rPr>
           <w:rFonts w:cstheme="majorHAnsi"/>
         </w:rPr>
@@ -5762,7 +5800,7 @@
     </w:p>
     <w:p>
       <w:pPr>
-        <w:pStyle w:val="Ttulo2"/>
+        <w:pStyle w:val="Heading2"/>
         <w:rPr>
           <w:rFonts w:cstheme="majorHAnsi"/>
         </w:rPr>
@@ -5795,7 +5833,7 @@
     </w:p>
     <w:p>
       <w:pPr>
-        <w:pStyle w:val="Ttulo2"/>
+        <w:pStyle w:val="Heading2"/>
         <w:rPr>
           <w:rFonts w:cstheme="majorHAnsi"/>
         </w:rPr>
@@ -5904,7 +5942,7 @@
     </w:p>
     <w:p>
       <w:pPr>
-        <w:pStyle w:val="Ttulo1"/>
+        <w:pStyle w:val="Heading1"/>
         <w:pBdr>
           <w:top w:val="single" w:sz="8" w:space="1" w:color="auto"/>
           <w:left w:val="single" w:sz="8" w:space="4" w:color="auto"/>
@@ -5947,7 +5985,7 @@
     </w:p>
     <w:p>
       <w:pPr>
-        <w:pStyle w:val="Ttulo2"/>
+        <w:pStyle w:val="Heading2"/>
         <w:rPr>
           <w:rFonts w:cstheme="majorHAnsi"/>
         </w:rPr>
@@ -5983,7 +6021,7 @@
     </w:p>
     <w:p>
       <w:pPr>
-        <w:pStyle w:val="Ttulo2"/>
+        <w:pStyle w:val="Heading2"/>
         <w:rPr>
           <w:rFonts w:cstheme="majorHAnsi"/>
         </w:rPr>
@@ -6171,7 +6209,7 @@
     </w:p>
     <w:p>
       <w:pPr>
-        <w:pStyle w:val="Ttulo2"/>
+        <w:pStyle w:val="Heading2"/>
         <w:rPr>
           <w:rFonts w:cstheme="majorHAnsi"/>
         </w:rPr>
@@ -6207,7 +6245,7 @@
     </w:p>
     <w:p>
       <w:pPr>
-        <w:pStyle w:val="Ttulo2"/>
+        <w:pStyle w:val="Heading2"/>
         <w:rPr>
           <w:rFonts w:cstheme="majorHAnsi"/>
         </w:rPr>
@@ -6240,7 +6278,7 @@
     </w:p>
     <w:p>
       <w:pPr>
-        <w:pStyle w:val="Ttulo2"/>
+        <w:pStyle w:val="Heading2"/>
         <w:rPr>
           <w:rFonts w:cstheme="majorHAnsi"/>
         </w:rPr>
@@ -6337,7 +6375,7 @@
     </w:p>
     <w:p>
       <w:pPr>
-        <w:pStyle w:val="Ttulo1"/>
+        <w:pStyle w:val="Heading1"/>
         <w:tabs>
           <w:tab w:val="left" w:pos="284"/>
         </w:tabs>
@@ -6374,7 +6412,7 @@
     </w:p>
     <w:p>
       <w:pPr>
-        <w:pStyle w:val="Ttulo2"/>
+        <w:pStyle w:val="Heading2"/>
         <w:rPr>
           <w:rFonts w:cstheme="majorHAnsi"/>
         </w:rPr>
@@ -6407,7 +6445,7 @@
     </w:p>
     <w:p>
       <w:pPr>
-        <w:pStyle w:val="Ttulo2"/>
+        <w:pStyle w:val="Heading2"/>
         <w:rPr>
           <w:rFonts w:cstheme="majorHAnsi"/>
         </w:rPr>
@@ -6440,7 +6478,7 @@
     </w:p>
     <w:p>
       <w:pPr>
-        <w:pStyle w:val="Ttulo2"/>
+        <w:pStyle w:val="Heading2"/>
         <w:rPr>
           <w:rFonts w:cstheme="majorHAnsi"/>
         </w:rPr>
@@ -6473,7 +6511,7 @@
     </w:p>
     <w:p>
       <w:pPr>
-        <w:pStyle w:val="Ttulo2"/>
+        <w:pStyle w:val="Heading2"/>
         <w:rPr>
           <w:rFonts w:cstheme="majorHAnsi"/>
         </w:rPr>
@@ -6545,7 +6583,7 @@
     </w:p>
     <w:p>
       <w:pPr>
-        <w:pStyle w:val="Ttulo2"/>
+        <w:pStyle w:val="Heading2"/>
         <w:rPr>
           <w:rFonts w:cstheme="majorHAnsi"/>
         </w:rPr>
@@ -6666,7 +6704,7 @@
     <w:lvl w:ilvl="0">
       <w:start w:val="1"/>
       <w:numFmt w:val="decimal"/>
-      <w:pStyle w:val="Listaconnmeros"/>
+      <w:pStyle w:val="ListNumber"/>
       <w:lvlText w:val="%1."/>
       <w:lvlJc w:val="left"/>
       <w:pPr>
@@ -7411,7 +7449,7 @@
     <w:lvl w:ilvl="0" w:tplc="391EA46E">
       <w:start w:val="1"/>
       <w:numFmt w:val="decimal"/>
-      <w:pStyle w:val="Prrafodelista"/>
+      <w:pStyle w:val="ListParagraph"/>
       <w:lvlText w:val="%1)"/>
       <w:lvlJc w:val="left"/>
       <w:pPr>
@@ -8541,11 +8579,11 @@
       <w:lang w:val="en-GB"/>
     </w:rPr>
   </w:style>
-  <w:style w:type="paragraph" w:styleId="Ttulo1">
+  <w:style w:type="paragraph" w:styleId="Heading1">
     <w:name w:val="heading 1"/>
     <w:basedOn w:val="Normal"/>
     <w:next w:val="Normal"/>
-    <w:link w:val="Ttulo1Car"/>
+    <w:link w:val="Heading1Char"/>
     <w:uiPriority w:val="9"/>
     <w:qFormat/>
     <w:rsid w:val="00C41FD1"/>
@@ -8573,11 +8611,11 @@
       <w14:ligatures w14:val="none"/>
     </w:rPr>
   </w:style>
-  <w:style w:type="paragraph" w:styleId="Ttulo2">
+  <w:style w:type="paragraph" w:styleId="Heading2">
     <w:name w:val="heading 2"/>
     <w:basedOn w:val="Normal"/>
     <w:next w:val="Normal"/>
-    <w:link w:val="Ttulo2Car"/>
+    <w:link w:val="Heading2Char"/>
     <w:uiPriority w:val="9"/>
     <w:unhideWhenUsed/>
     <w:qFormat/>
@@ -8601,11 +8639,11 @@
       <w14:ligatures w14:val="none"/>
     </w:rPr>
   </w:style>
-  <w:style w:type="paragraph" w:styleId="Ttulo3">
+  <w:style w:type="paragraph" w:styleId="Heading3">
     <w:name w:val="heading 3"/>
     <w:basedOn w:val="Normal"/>
     <w:next w:val="Normal"/>
-    <w:link w:val="Ttulo3Car"/>
+    <w:link w:val="Heading3Char"/>
     <w:uiPriority w:val="9"/>
     <w:unhideWhenUsed/>
     <w:rsid w:val="00C41FD1"/>
@@ -8620,13 +8658,13 @@
       <w:color w:val="1F3763" w:themeColor="accent1" w:themeShade="7F"/>
     </w:rPr>
   </w:style>
-  <w:style w:type="character" w:default="1" w:styleId="Fuentedeprrafopredeter">
+  <w:style w:type="character" w:default="1" w:styleId="DefaultParagraphFont">
     <w:name w:val="Default Paragraph Font"/>
     <w:uiPriority w:val="1"/>
     <w:semiHidden/>
     <w:unhideWhenUsed/>
   </w:style>
-  <w:style w:type="table" w:default="1" w:styleId="Tablanormal">
+  <w:style w:type="table" w:default="1" w:styleId="TableNormal">
     <w:name w:val="Normal Table"/>
     <w:uiPriority w:val="99"/>
     <w:semiHidden/>
@@ -8641,16 +8679,16 @@
       </w:tblCellMar>
     </w:tblPr>
   </w:style>
-  <w:style w:type="numbering" w:default="1" w:styleId="Sinlista">
+  <w:style w:type="numbering" w:default="1" w:styleId="NoList">
     <w:name w:val="No List"/>
     <w:uiPriority w:val="99"/>
     <w:semiHidden/>
     <w:unhideWhenUsed/>
   </w:style>
-  <w:style w:type="character" w:customStyle="1" w:styleId="Ttulo1Car">
-    <w:name w:val="Título 1 Car"/>
-    <w:basedOn w:val="Fuentedeprrafopredeter"/>
-    <w:link w:val="Ttulo1"/>
+  <w:style w:type="character" w:customStyle="1" w:styleId="Heading1Char">
+    <w:name w:val="Heading 1 Char"/>
+    <w:basedOn w:val="DefaultParagraphFont"/>
+    <w:link w:val="Heading1"/>
     <w:uiPriority w:val="9"/>
     <w:rsid w:val="00C41FD1"/>
     <w:rPr>
@@ -8664,10 +8702,10 @@
       <w14:ligatures w14:val="none"/>
     </w:rPr>
   </w:style>
-  <w:style w:type="character" w:customStyle="1" w:styleId="Ttulo2Car">
-    <w:name w:val="Título 2 Car"/>
-    <w:basedOn w:val="Fuentedeprrafopredeter"/>
-    <w:link w:val="Ttulo2"/>
+  <w:style w:type="character" w:customStyle="1" w:styleId="Heading2Char">
+    <w:name w:val="Heading 2 Char"/>
+    <w:basedOn w:val="DefaultParagraphFont"/>
+    <w:link w:val="Heading2"/>
     <w:uiPriority w:val="9"/>
     <w:rsid w:val="00C41FD1"/>
     <w:rPr>
@@ -8681,9 +8719,9 @@
       <w14:ligatures w14:val="none"/>
     </w:rPr>
   </w:style>
-  <w:style w:type="paragraph" w:styleId="Prrafodelista">
+  <w:style w:type="paragraph" w:styleId="ListParagraph">
     <w:name w:val="List Paragraph"/>
-    <w:basedOn w:val="Listaconnmeros"/>
+    <w:basedOn w:val="ListNumber"/>
     <w:uiPriority w:val="34"/>
     <w:rsid w:val="00C41FD1"/>
     <w:pPr>
@@ -8702,7 +8740,7 @@
   </w:style>
   <w:style w:type="paragraph" w:customStyle="1" w:styleId="Prrafodesublista">
     <w:name w:val="Párrafo de sublista"/>
-    <w:basedOn w:val="Prrafodelista"/>
+    <w:basedOn w:val="ListParagraph"/>
     <w:qFormat/>
     <w:rsid w:val="009A2770"/>
     <w:pPr>
@@ -8712,9 +8750,9 @@
       <w:rFonts w:eastAsia="Courier New" w:cs="Courier New"/>
     </w:rPr>
   </w:style>
-  <w:style w:type="character" w:styleId="Refdecomentario">
+  <w:style w:type="character" w:styleId="CommentReference">
     <w:name w:val="annotation reference"/>
-    <w:basedOn w:val="Fuentedeprrafopredeter"/>
+    <w:basedOn w:val="DefaultParagraphFont"/>
     <w:uiPriority w:val="99"/>
     <w:semiHidden/>
     <w:unhideWhenUsed/>
@@ -8724,10 +8762,10 @@
       <w:szCs w:val="16"/>
     </w:rPr>
   </w:style>
-  <w:style w:type="paragraph" w:styleId="Textocomentario">
+  <w:style w:type="paragraph" w:styleId="CommentText">
     <w:name w:val="annotation text"/>
     <w:basedOn w:val="Normal"/>
-    <w:link w:val="TextocomentarioCar"/>
+    <w:link w:val="CommentTextChar"/>
     <w:uiPriority w:val="99"/>
     <w:unhideWhenUsed/>
     <w:rsid w:val="00315751"/>
@@ -8736,10 +8774,10 @@
       <w:szCs w:val="20"/>
     </w:rPr>
   </w:style>
-  <w:style w:type="character" w:customStyle="1" w:styleId="TextocomentarioCar">
-    <w:name w:val="Texto comentario Car"/>
-    <w:basedOn w:val="Fuentedeprrafopredeter"/>
-    <w:link w:val="Textocomentario"/>
+  <w:style w:type="character" w:customStyle="1" w:styleId="CommentTextChar">
+    <w:name w:val="Comment Text Char"/>
+    <w:basedOn w:val="DefaultParagraphFont"/>
+    <w:link w:val="CommentText"/>
     <w:uiPriority w:val="99"/>
     <w:rsid w:val="00315751"/>
     <w:rPr>
@@ -8750,11 +8788,11 @@
       <w14:ligatures w14:val="none"/>
     </w:rPr>
   </w:style>
-  <w:style w:type="paragraph" w:styleId="Asuntodelcomentario">
+  <w:style w:type="paragraph" w:styleId="CommentSubject">
     <w:name w:val="annotation subject"/>
     <w:basedOn w:val="Normal"/>
     <w:next w:val="Normal"/>
-    <w:link w:val="AsuntodelcomentarioCar"/>
+    <w:link w:val="CommentSubjectChar"/>
     <w:uiPriority w:val="99"/>
     <w:semiHidden/>
     <w:unhideWhenUsed/>
@@ -8766,10 +8804,10 @@
       <w:szCs w:val="20"/>
     </w:rPr>
   </w:style>
-  <w:style w:type="character" w:customStyle="1" w:styleId="AsuntodelcomentarioCar">
-    <w:name w:val="Asunto del comentario Car"/>
-    <w:basedOn w:val="Fuentedeprrafopredeter"/>
-    <w:link w:val="Asuntodelcomentario"/>
+  <w:style w:type="character" w:customStyle="1" w:styleId="CommentSubjectChar">
+    <w:name w:val="Comment Subject Char"/>
+    <w:basedOn w:val="DefaultParagraphFont"/>
+    <w:link w:val="CommentSubject"/>
     <w:uiPriority w:val="99"/>
     <w:semiHidden/>
     <w:rsid w:val="00C41FD1"/>
@@ -8781,9 +8819,9 @@
       <w:lang w:val="en-GB"/>
     </w:rPr>
   </w:style>
-  <w:style w:type="character" w:styleId="Hipervnculo">
+  <w:style w:type="character" w:styleId="Hyperlink">
     <w:name w:val="Hyperlink"/>
-    <w:basedOn w:val="Fuentedeprrafopredeter"/>
+    <w:basedOn w:val="DefaultParagraphFont"/>
     <w:uiPriority w:val="99"/>
     <w:unhideWhenUsed/>
     <w:rsid w:val="00C41FD1"/>
@@ -8792,9 +8830,9 @@
       <w:u w:val="single"/>
     </w:rPr>
   </w:style>
-  <w:style w:type="character" w:styleId="Textodelmarcadordeposicin">
+  <w:style w:type="character" w:styleId="PlaceholderText">
     <w:name w:val="Placeholder Text"/>
-    <w:basedOn w:val="Fuentedeprrafopredeter"/>
+    <w:basedOn w:val="DefaultParagraphFont"/>
     <w:uiPriority w:val="99"/>
     <w:semiHidden/>
     <w:rsid w:val="00C41FD1"/>
@@ -8837,10 +8875,10 @@
       <w:spacing w:before="240" w:after="240"/>
     </w:pPr>
   </w:style>
-  <w:style w:type="character" w:customStyle="1" w:styleId="Ttulo3Car">
-    <w:name w:val="Título 3 Car"/>
-    <w:basedOn w:val="Fuentedeprrafopredeter"/>
-    <w:link w:val="Ttulo3"/>
+  <w:style w:type="character" w:customStyle="1" w:styleId="Heading3Char">
+    <w:name w:val="Heading 3 Char"/>
+    <w:basedOn w:val="DefaultParagraphFont"/>
+    <w:link w:val="Heading3"/>
     <w:uiPriority w:val="9"/>
     <w:rsid w:val="00C41FD1"/>
     <w:rPr>
@@ -8851,7 +8889,7 @@
       <w:lang w:val="en-GB"/>
     </w:rPr>
   </w:style>
-  <w:style w:type="paragraph" w:styleId="Lista">
+  <w:style w:type="paragraph" w:styleId="List">
     <w:name w:val="List"/>
     <w:basedOn w:val="Normal"/>
     <w:uiPriority w:val="99"/>
@@ -8863,7 +8901,7 @@
       <w:contextualSpacing/>
     </w:pPr>
   </w:style>
-  <w:style w:type="paragraph" w:styleId="Listaconnmeros">
+  <w:style w:type="paragraph" w:styleId="ListNumber">
     <w:name w:val="List Number"/>
     <w:basedOn w:val="Normal"/>
     <w:uiPriority w:val="99"/>
@@ -8879,7 +8917,7 @@
   </w:style>
   <w:style w:type="paragraph" w:customStyle="1" w:styleId="Requirement-Body">
     <w:name w:val="Requirement - Body"/>
-    <w:basedOn w:val="Lista"/>
+    <w:basedOn w:val="List"/>
     <w:qFormat/>
     <w:rsid w:val="007347EC"/>
     <w:pPr>
@@ -8891,7 +8929,7 @@
   </w:style>
   <w:style w:type="paragraph" w:customStyle="1" w:styleId="Requirement-Header">
     <w:name w:val="Requirement - Header"/>
-    <w:basedOn w:val="Lista"/>
+    <w:basedOn w:val="List"/>
     <w:next w:val="Requirement-Body"/>
     <w:qFormat/>
     <w:rsid w:val="00C61300"/>
@@ -8905,9 +8943,9 @@
       <w:lang w:val="es-ES"/>
     </w:rPr>
   </w:style>
-  <w:style w:type="character" w:styleId="Textoennegrita">
+  <w:style w:type="character" w:styleId="Strong">
     <w:name w:val="Strong"/>
-    <w:basedOn w:val="Fuentedeprrafopredeter"/>
+    <w:basedOn w:val="DefaultParagraphFont"/>
     <w:uiPriority w:val="22"/>
     <w:qFormat/>
     <w:rsid w:val="00C41FD1"/>
@@ -8916,11 +8954,11 @@
       <w:bCs/>
     </w:rPr>
   </w:style>
-  <w:style w:type="paragraph" w:styleId="Ttulo">
+  <w:style w:type="paragraph" w:styleId="Title">
     <w:name w:val="Title"/>
     <w:basedOn w:val="Normal"/>
     <w:next w:val="Normal"/>
-    <w:link w:val="TtuloCar"/>
+    <w:link w:val="TitleChar"/>
     <w:uiPriority w:val="10"/>
     <w:qFormat/>
     <w:rsid w:val="00C41FD1"/>
@@ -8941,10 +8979,10 @@
       <w:szCs w:val="56"/>
     </w:rPr>
   </w:style>
-  <w:style w:type="character" w:customStyle="1" w:styleId="TtuloCar">
-    <w:name w:val="Título Car"/>
-    <w:basedOn w:val="Fuentedeprrafopredeter"/>
-    <w:link w:val="Ttulo"/>
+  <w:style w:type="character" w:customStyle="1" w:styleId="TitleChar">
+    <w:name w:val="Title Char"/>
+    <w:basedOn w:val="DefaultParagraphFont"/>
+    <w:link w:val="Title"/>
     <w:uiPriority w:val="10"/>
     <w:rsid w:val="00C41FD1"/>
     <w:rPr>
@@ -8984,7 +9022,7 @@
           </w:pPr>
           <w:r>
             <w:rPr>
-              <w:rStyle w:val="Textodelmarcadordeposicin"/>
+              <w:rStyle w:val="PlaceholderText"/>
             </w:rPr>
             <w:t>Haga clic o pulse aquí para escribir texto.</w:t>
           </w:r>
@@ -9013,7 +9051,7 @@
           </w:pPr>
           <w:r>
             <w:rPr>
-              <w:rStyle w:val="Textodelmarcadordeposicin"/>
+              <w:rStyle w:val="PlaceholderText"/>
             </w:rPr>
             <w:t>Haga clic o pulse aquí para escribir texto.</w:t>
           </w:r>
@@ -9042,7 +9080,7 @@
           </w:pPr>
           <w:r>
             <w:rPr>
-              <w:rStyle w:val="Textodelmarcadordeposicin"/>
+              <w:rStyle w:val="PlaceholderText"/>
             </w:rPr>
             <w:t>Haga clic o pulse aquí para escribir texto.</w:t>
           </w:r>
@@ -9071,7 +9109,7 @@
           </w:pPr>
           <w:r>
             <w:rPr>
-              <w:rStyle w:val="Textodelmarcadordeposicin"/>
+              <w:rStyle w:val="PlaceholderText"/>
             </w:rPr>
             <w:t>Haga clic o pulse aquí para escribir texto.</w:t>
           </w:r>
@@ -9100,7 +9138,7 @@
           </w:pPr>
           <w:r>
             <w:rPr>
-              <w:rStyle w:val="Textodelmarcadordeposicin"/>
+              <w:rStyle w:val="PlaceholderText"/>
             </w:rPr>
             <w:t>Haga clic o pulse aquí para escribir texto.</w:t>
           </w:r>
@@ -9129,7 +9167,7 @@
           </w:pPr>
           <w:r>
             <w:rPr>
-              <w:rStyle w:val="Textodelmarcadordeposicin"/>
+              <w:rStyle w:val="PlaceholderText"/>
             </w:rPr>
             <w:t>Haga clic o pulse aquí para escribir texto.</w:t>
           </w:r>
@@ -9158,7 +9196,7 @@
           </w:pPr>
           <w:r>
             <w:rPr>
-              <w:rStyle w:val="Textodelmarcadordeposicin"/>
+              <w:rStyle w:val="PlaceholderText"/>
             </w:rPr>
             <w:t>Haga clic o pulse aquí para escribir texto.</w:t>
           </w:r>
@@ -9187,7 +9225,7 @@
           </w:pPr>
           <w:r>
             <w:rPr>
-              <w:rStyle w:val="Textodelmarcadordeposicin"/>
+              <w:rStyle w:val="PlaceholderText"/>
             </w:rPr>
             <w:t>Haga clic o pulse aquí para escribir texto.</w:t>
           </w:r>
@@ -9216,7 +9254,7 @@
           </w:pPr>
           <w:r>
             <w:rPr>
-              <w:rStyle w:val="Textodelmarcadordeposicin"/>
+              <w:rStyle w:val="PlaceholderText"/>
             </w:rPr>
             <w:t>Haga clic o pulse aquí para escribir texto.</w:t>
           </w:r>
@@ -9245,7 +9283,7 @@
           </w:pPr>
           <w:r>
             <w:rPr>
-              <w:rStyle w:val="Textodelmarcadordeposicin"/>
+              <w:rStyle w:val="PlaceholderText"/>
             </w:rPr>
             <w:t>Haga clic o pulse aquí para escribir texto.</w:t>
           </w:r>
@@ -9274,7 +9312,7 @@
           </w:pPr>
           <w:r>
             <w:rPr>
-              <w:rStyle w:val="Textodelmarcadordeposicin"/>
+              <w:rStyle w:val="PlaceholderText"/>
             </w:rPr>
             <w:t>Haga clic o pulse aquí para escribir texto.</w:t>
           </w:r>
@@ -9303,7 +9341,7 @@
           </w:pPr>
           <w:r>
             <w:rPr>
-              <w:rStyle w:val="Textodelmarcadordeposicin"/>
+              <w:rStyle w:val="PlaceholderText"/>
             </w:rPr>
             <w:t>Haga clic o pulse aquí para escribir texto.</w:t>
           </w:r>
@@ -9332,7 +9370,7 @@
           </w:pPr>
           <w:r>
             <w:rPr>
-              <w:rStyle w:val="Textodelmarcadordeposicin"/>
+              <w:rStyle w:val="PlaceholderText"/>
             </w:rPr>
             <w:t>Haga clic o pulse aquí para escribir texto.</w:t>
           </w:r>
@@ -9361,7 +9399,7 @@
           </w:pPr>
           <w:r>
             <w:rPr>
-              <w:rStyle w:val="Textodelmarcadordeposicin"/>
+              <w:rStyle w:val="PlaceholderText"/>
             </w:rPr>
             <w:t>Haga clic o pulse aquí para escribir texto.</w:t>
           </w:r>
@@ -9390,7 +9428,7 @@
           </w:pPr>
           <w:r>
             <w:rPr>
-              <w:rStyle w:val="Textodelmarcadordeposicin"/>
+              <w:rStyle w:val="PlaceholderText"/>
             </w:rPr>
             <w:t>Haga clic o pulse aquí para escribir texto.</w:t>
           </w:r>
@@ -9419,7 +9457,7 @@
           </w:pPr>
           <w:r>
             <w:rPr>
-              <w:rStyle w:val="Textodelmarcadordeposicin"/>
+              <w:rStyle w:val="PlaceholderText"/>
             </w:rPr>
             <w:t>Haga clic o pulse aquí para escribir texto.</w:t>
           </w:r>
@@ -9448,7 +9486,7 @@
           </w:pPr>
           <w:r>
             <w:rPr>
-              <w:rStyle w:val="Textodelmarcadordeposicin"/>
+              <w:rStyle w:val="PlaceholderText"/>
             </w:rPr>
             <w:t>Haga clic o pulse aquí para escribir texto.</w:t>
           </w:r>
@@ -9477,7 +9515,7 @@
           </w:pPr>
           <w:r>
             <w:rPr>
-              <w:rStyle w:val="Textodelmarcadordeposicin"/>
+              <w:rStyle w:val="PlaceholderText"/>
             </w:rPr>
             <w:t>Haga clic o pulse aquí para escribir texto.</w:t>
           </w:r>
@@ -9506,7 +9544,7 @@
           </w:pPr>
           <w:r>
             <w:rPr>
-              <w:rStyle w:val="Textodelmarcadordeposicin"/>
+              <w:rStyle w:val="PlaceholderText"/>
             </w:rPr>
             <w:t>Haga clic o pulse aquí para escribir texto.</w:t>
           </w:r>
@@ -9535,7 +9573,7 @@
           </w:pPr>
           <w:r>
             <w:rPr>
-              <w:rStyle w:val="Textodelmarcadordeposicin"/>
+              <w:rStyle w:val="PlaceholderText"/>
             </w:rPr>
             <w:t>Haga clic o pulse aquí para escribir texto.</w:t>
           </w:r>
@@ -9564,7 +9602,7 @@
           </w:pPr>
           <w:r>
             <w:rPr>
-              <w:rStyle w:val="Textodelmarcadordeposicin"/>
+              <w:rStyle w:val="PlaceholderText"/>
             </w:rPr>
             <w:t>Haga clic o pulse aquí para escribir texto.</w:t>
           </w:r>
@@ -9593,7 +9631,7 @@
           </w:pPr>
           <w:r>
             <w:rPr>
-              <w:rStyle w:val="Textodelmarcadordeposicin"/>
+              <w:rStyle w:val="PlaceholderText"/>
             </w:rPr>
             <w:t>Haga clic o pulse aquí para escribir texto.</w:t>
           </w:r>
@@ -9622,7 +9660,7 @@
           </w:pPr>
           <w:r>
             <w:rPr>
-              <w:rStyle w:val="Textodelmarcadordeposicin"/>
+              <w:rStyle w:val="PlaceholderText"/>
             </w:rPr>
             <w:t>Haga clic o pulse aquí para escribir texto.</w:t>
           </w:r>
@@ -9651,7 +9689,7 @@
           </w:pPr>
           <w:r>
             <w:rPr>
-              <w:rStyle w:val="Textodelmarcadordeposicin"/>
+              <w:rStyle w:val="PlaceholderText"/>
             </w:rPr>
             <w:t>Haga clic o pulse aquí para escribir texto.</w:t>
           </w:r>
@@ -9680,7 +9718,7 @@
           </w:pPr>
           <w:r>
             <w:rPr>
-              <w:rStyle w:val="Textodelmarcadordeposicin"/>
+              <w:rStyle w:val="PlaceholderText"/>
             </w:rPr>
             <w:t>Haga clic o pulse aquí para escribir texto.</w:t>
           </w:r>
@@ -9709,7 +9747,7 @@
           </w:pPr>
           <w:r>
             <w:rPr>
-              <w:rStyle w:val="Textodelmarcadordeposicin"/>
+              <w:rStyle w:val="PlaceholderText"/>
             </w:rPr>
             <w:t>Haga clic o pulse aquí para escribir texto.</w:t>
           </w:r>
@@ -9738,7 +9776,7 @@
           </w:pPr>
           <w:r>
             <w:rPr>
-              <w:rStyle w:val="Textodelmarcadordeposicin"/>
+              <w:rStyle w:val="PlaceholderText"/>
             </w:rPr>
             <w:t>Haga clic o pulse aquí para escribir texto.</w:t>
           </w:r>
@@ -9767,7 +9805,7 @@
           </w:pPr>
           <w:r>
             <w:rPr>
-              <w:rStyle w:val="Textodelmarcadordeposicin"/>
+              <w:rStyle w:val="PlaceholderText"/>
             </w:rPr>
             <w:t>Haga clic o pulse aquí para escribir texto.</w:t>
           </w:r>
@@ -9796,7 +9834,7 @@
           </w:pPr>
           <w:r>
             <w:rPr>
-              <w:rStyle w:val="Textodelmarcadordeposicin"/>
+              <w:rStyle w:val="PlaceholderText"/>
             </w:rPr>
             <w:t>Haga clic o pulse aquí para escribir texto.</w:t>
           </w:r>
@@ -9825,7 +9863,7 @@
           </w:pPr>
           <w:r>
             <w:rPr>
-              <w:rStyle w:val="Textodelmarcadordeposicin"/>
+              <w:rStyle w:val="PlaceholderText"/>
             </w:rPr>
             <w:t>Haga clic o pulse aquí para escribir texto.</w:t>
           </w:r>
@@ -9854,7 +9892,7 @@
           </w:pPr>
           <w:r>
             <w:rPr>
-              <w:rStyle w:val="Textodelmarcadordeposicin"/>
+              <w:rStyle w:val="PlaceholderText"/>
             </w:rPr>
             <w:t>Haga clic o pulse aquí para escribir texto.</w:t>
           </w:r>
@@ -9883,7 +9921,7 @@
           </w:pPr>
           <w:r>
             <w:rPr>
-              <w:rStyle w:val="Textodelmarcadordeposicin"/>
+              <w:rStyle w:val="PlaceholderText"/>
             </w:rPr>
             <w:t>Haga clic o pulse aquí para escribir texto.</w:t>
           </w:r>
@@ -9912,7 +9950,7 @@
           </w:pPr>
           <w:r>
             <w:rPr>
-              <w:rStyle w:val="Textodelmarcadordeposicin"/>
+              <w:rStyle w:val="PlaceholderText"/>
             </w:rPr>
             <w:t>Haga clic o pulse aquí para escribir texto.</w:t>
           </w:r>
@@ -9941,7 +9979,7 @@
           </w:pPr>
           <w:r>
             <w:rPr>
-              <w:rStyle w:val="Textodelmarcadordeposicin"/>
+              <w:rStyle w:val="PlaceholderText"/>
             </w:rPr>
             <w:t>Haga clic o pulse aquí para escribir texto.</w:t>
           </w:r>
@@ -9970,7 +10008,7 @@
           </w:pPr>
           <w:r>
             <w:rPr>
-              <w:rStyle w:val="Textodelmarcadordeposicin"/>
+              <w:rStyle w:val="PlaceholderText"/>
             </w:rPr>
             <w:t>Haga clic o pulse aquí para escribir texto.</w:t>
           </w:r>
@@ -9999,7 +10037,7 @@
           </w:pPr>
           <w:r>
             <w:rPr>
-              <w:rStyle w:val="Textodelmarcadordeposicin"/>
+              <w:rStyle w:val="PlaceholderText"/>
             </w:rPr>
             <w:t>Haga clic o pulse aquí para escribir texto.</w:t>
           </w:r>
@@ -10028,7 +10066,7 @@
           </w:pPr>
           <w:r>
             <w:rPr>
-              <w:rStyle w:val="Textodelmarcadordeposicin"/>
+              <w:rStyle w:val="PlaceholderText"/>
             </w:rPr>
             <w:t>Haga clic o pulse aquí para escribir texto.</w:t>
           </w:r>
@@ -10057,7 +10095,7 @@
           </w:pPr>
           <w:r>
             <w:rPr>
-              <w:rStyle w:val="Textodelmarcadordeposicin"/>
+              <w:rStyle w:val="PlaceholderText"/>
             </w:rPr>
             <w:t>Haga clic o pulse aquí para escribir texto.</w:t>
           </w:r>
@@ -10086,7 +10124,7 @@
           </w:pPr>
           <w:r>
             <w:rPr>
-              <w:rStyle w:val="Textodelmarcadordeposicin"/>
+              <w:rStyle w:val="PlaceholderText"/>
             </w:rPr>
             <w:t>Haga clic o pulse aquí para escribir texto.</w:t>
           </w:r>
@@ -10115,7 +10153,7 @@
           </w:pPr>
           <w:r>
             <w:rPr>
-              <w:rStyle w:val="Textodelmarcadordeposicin"/>
+              <w:rStyle w:val="PlaceholderText"/>
             </w:rPr>
             <w:t>Haga clic o pulse aquí para escribir texto.</w:t>
           </w:r>
@@ -10144,7 +10182,7 @@
           </w:pPr>
           <w:r>
             <w:rPr>
-              <w:rStyle w:val="Textodelmarcadordeposicin"/>
+              <w:rStyle w:val="PlaceholderText"/>
             </w:rPr>
             <w:t>Haga clic o pulse aquí para escribir texto.</w:t>
           </w:r>
@@ -10173,7 +10211,7 @@
           </w:pPr>
           <w:r>
             <w:rPr>
-              <w:rStyle w:val="Textodelmarcadordeposicin"/>
+              <w:rStyle w:val="PlaceholderText"/>
             </w:rPr>
             <w:t>Haga clic o pulse aquí para escribir texto.</w:t>
           </w:r>
@@ -10202,7 +10240,7 @@
           </w:pPr>
           <w:r>
             <w:rPr>
-              <w:rStyle w:val="Textodelmarcadordeposicin"/>
+              <w:rStyle w:val="PlaceholderText"/>
             </w:rPr>
             <w:t>Haga clic o pulse aquí para escribir texto.</w:t>
           </w:r>
@@ -10306,6 +10344,7 @@
     <w:rsid w:val="003D684A"/>
     <w:rsid w:val="003E03A9"/>
     <w:rsid w:val="003E4CEE"/>
+    <w:rsid w:val="00404244"/>
     <w:rsid w:val="004250DD"/>
     <w:rsid w:val="00463A7B"/>
     <w:rsid w:val="00471D33"/>
@@ -10318,6 +10357,7 @@
     <w:rsid w:val="005C7809"/>
     <w:rsid w:val="005F0460"/>
     <w:rsid w:val="00674795"/>
+    <w:rsid w:val="00676668"/>
     <w:rsid w:val="00676B38"/>
     <w:rsid w:val="007056D5"/>
     <w:rsid w:val="007079BA"/>
@@ -10349,9 +10389,11 @@
     <w:rsid w:val="00D34CC4"/>
     <w:rsid w:val="00D44602"/>
     <w:rsid w:val="00D72CB9"/>
+    <w:rsid w:val="00D80085"/>
     <w:rsid w:val="00DA7CCF"/>
     <w:rsid w:val="00E25325"/>
     <w:rsid w:val="00E64FA8"/>
+    <w:rsid w:val="00F1556D"/>
     <w:rsid w:val="00F22BBC"/>
     <w:rsid w:val="00F972FE"/>
   </w:rsids>
@@ -10777,13 +10819,13 @@
     <w:name w:val="Normal"/>
     <w:qFormat/>
   </w:style>
-  <w:style w:type="character" w:default="1" w:styleId="Fuentedeprrafopredeter">
+  <w:style w:type="character" w:default="1" w:styleId="DefaultParagraphFont">
     <w:name w:val="Default Paragraph Font"/>
     <w:uiPriority w:val="1"/>
     <w:semiHidden/>
     <w:unhideWhenUsed/>
   </w:style>
-  <w:style w:type="table" w:default="1" w:styleId="Tablanormal">
+  <w:style w:type="table" w:default="1" w:styleId="TableNormal">
     <w:name w:val="Normal Table"/>
     <w:uiPriority w:val="99"/>
     <w:semiHidden/>
@@ -10798,15 +10840,15 @@
       </w:tblCellMar>
     </w:tblPr>
   </w:style>
-  <w:style w:type="numbering" w:default="1" w:styleId="Sinlista">
+  <w:style w:type="numbering" w:default="1" w:styleId="NoList">
     <w:name w:val="No List"/>
     <w:uiPriority w:val="99"/>
     <w:semiHidden/>
     <w:unhideWhenUsed/>
   </w:style>
-  <w:style w:type="character" w:styleId="Textodelmarcadordeposicin">
+  <w:style w:type="character" w:styleId="PlaceholderText">
     <w:name w:val="Placeholder Text"/>
-    <w:basedOn w:val="Fuentedeprrafopredeter"/>
+    <w:basedOn w:val="DefaultParagraphFont"/>
     <w:uiPriority w:val="99"/>
     <w:semiHidden/>
     <w:rsid w:val="00AD2A82"/>

</xml_diff>